<commit_message>
comparable and comparator added
</commit_message>
<xml_diff>
--- a/Generics.docx
+++ b/Generics.docx
@@ -274,7 +274,6 @@
           <w:sz w:val="28"/>
         </w:rPr>
       </w:pPr>
-      <w:bookmarkStart w:id="0" w:name="_GoBack"/>
       <w:r>
         <w:rPr>
           <w:noProof/>
@@ -315,7 +314,3834 @@
           </wp:inline>
         </w:drawing>
       </w:r>
+    </w:p>
+    <w:p>
+      <w:pPr>
+        <w:rPr>
+          <w:sz w:val="28"/>
+        </w:rPr>
+      </w:pPr>
+    </w:p>
+    <w:p>
+      <w:pPr>
+        <w:rPr>
+          <w:sz w:val="28"/>
+        </w:rPr>
+      </w:pPr>
+    </w:p>
+    <w:p>
+      <w:pPr>
+        <w:ind w:firstLine="720"/>
+        <w:rPr>
+          <w:sz w:val="28"/>
+        </w:rPr>
+      </w:pPr>
+      <w:r>
+        <w:rPr>
+          <w:sz w:val="28"/>
+        </w:rPr>
+        <w:lastRenderedPageBreak/>
+        <w:t xml:space="preserve">Generics </w:t>
+      </w:r>
+      <w:proofErr w:type="spellStart"/>
+      <w:r>
+        <w:rPr>
+          <w:sz w:val="28"/>
+        </w:rPr>
+        <w:t>ishlatmasdan</w:t>
+      </w:r>
+      <w:proofErr w:type="spellEnd"/>
+      <w:r>
+        <w:rPr>
+          <w:sz w:val="28"/>
+        </w:rPr>
+        <w:t xml:space="preserve"> List </w:t>
+      </w:r>
+      <w:proofErr w:type="spellStart"/>
+      <w:r>
+        <w:rPr>
+          <w:sz w:val="28"/>
+        </w:rPr>
+        <w:t>classga</w:t>
+      </w:r>
+      <w:proofErr w:type="spellEnd"/>
+      <w:r>
+        <w:rPr>
+          <w:sz w:val="28"/>
+        </w:rPr>
+        <w:t xml:space="preserve"> </w:t>
+      </w:r>
+      <w:proofErr w:type="spellStart"/>
+      <w:r>
+        <w:rPr>
+          <w:sz w:val="28"/>
+        </w:rPr>
+        <w:t>masalan</w:t>
+      </w:r>
+      <w:proofErr w:type="spellEnd"/>
+      <w:r>
+        <w:rPr>
+          <w:sz w:val="28"/>
+        </w:rPr>
+        <w:t xml:space="preserve"> String </w:t>
+      </w:r>
+      <w:proofErr w:type="spellStart"/>
+      <w:r>
+        <w:rPr>
+          <w:sz w:val="28"/>
+        </w:rPr>
+        <w:t>qo’shsak</w:t>
+      </w:r>
+      <w:proofErr w:type="spellEnd"/>
+      <w:r>
+        <w:rPr>
+          <w:sz w:val="28"/>
+        </w:rPr>
+        <w:t xml:space="preserve">, </w:t>
+      </w:r>
+      <w:proofErr w:type="spellStart"/>
+      <w:r>
+        <w:rPr>
+          <w:sz w:val="28"/>
+        </w:rPr>
+        <w:t>uni</w:t>
+      </w:r>
+      <w:proofErr w:type="spellEnd"/>
+      <w:r>
+        <w:rPr>
+          <w:sz w:val="28"/>
+        </w:rPr>
+        <w:t xml:space="preserve"> </w:t>
+      </w:r>
+      <w:proofErr w:type="spellStart"/>
+      <w:r>
+        <w:rPr>
+          <w:sz w:val="28"/>
+        </w:rPr>
+        <w:t>keyin</w:t>
+      </w:r>
+      <w:proofErr w:type="spellEnd"/>
+      <w:r>
+        <w:rPr>
+          <w:sz w:val="28"/>
+        </w:rPr>
+        <w:t xml:space="preserve"> </w:t>
+      </w:r>
+      <w:proofErr w:type="spellStart"/>
+      <w:r>
+        <w:rPr>
+          <w:sz w:val="28"/>
+        </w:rPr>
+        <w:t>foreach</w:t>
+      </w:r>
+      <w:proofErr w:type="spellEnd"/>
+      <w:r>
+        <w:rPr>
+          <w:sz w:val="28"/>
+        </w:rPr>
+        <w:t xml:space="preserve"> </w:t>
+      </w:r>
+      <w:proofErr w:type="spellStart"/>
+      <w:r>
+        <w:rPr>
+          <w:sz w:val="28"/>
+        </w:rPr>
+        <w:t>bilan</w:t>
+      </w:r>
+      <w:proofErr w:type="spellEnd"/>
+      <w:r>
+        <w:rPr>
+          <w:sz w:val="28"/>
+        </w:rPr>
+        <w:t xml:space="preserve"> loop </w:t>
+      </w:r>
+      <w:proofErr w:type="spellStart"/>
+      <w:r>
+        <w:rPr>
+          <w:sz w:val="28"/>
+        </w:rPr>
+        <w:t>qilmoqchi</w:t>
+      </w:r>
+      <w:proofErr w:type="spellEnd"/>
+      <w:r>
+        <w:rPr>
+          <w:sz w:val="28"/>
+        </w:rPr>
+        <w:t xml:space="preserve"> </w:t>
+      </w:r>
+      <w:proofErr w:type="spellStart"/>
+      <w:r>
+        <w:rPr>
+          <w:sz w:val="28"/>
+        </w:rPr>
+        <w:t>bo’lsak</w:t>
+      </w:r>
+      <w:proofErr w:type="spellEnd"/>
+      <w:r>
+        <w:rPr>
+          <w:sz w:val="28"/>
+        </w:rPr>
+        <w:t xml:space="preserve">, u </w:t>
+      </w:r>
+      <w:proofErr w:type="spellStart"/>
+      <w:r>
+        <w:rPr>
+          <w:sz w:val="28"/>
+        </w:rPr>
+        <w:t>holda</w:t>
+      </w:r>
+      <w:proofErr w:type="spellEnd"/>
+      <w:r>
+        <w:rPr>
+          <w:sz w:val="28"/>
+        </w:rPr>
+        <w:t xml:space="preserve"> </w:t>
+      </w:r>
+      <w:proofErr w:type="spellStart"/>
+      <w:r>
+        <w:rPr>
+          <w:sz w:val="28"/>
+        </w:rPr>
+        <w:t>xatolik</w:t>
+      </w:r>
+      <w:proofErr w:type="spellEnd"/>
+      <w:r>
+        <w:rPr>
+          <w:sz w:val="28"/>
+        </w:rPr>
+        <w:t xml:space="preserve"> </w:t>
+      </w:r>
+      <w:proofErr w:type="spellStart"/>
+      <w:r>
+        <w:rPr>
+          <w:sz w:val="28"/>
+        </w:rPr>
+        <w:t>beradi</w:t>
+      </w:r>
+      <w:proofErr w:type="spellEnd"/>
+      <w:r>
+        <w:rPr>
+          <w:sz w:val="28"/>
+        </w:rPr>
+        <w:t xml:space="preserve"> </w:t>
+      </w:r>
+      <w:proofErr w:type="spellStart"/>
+      <w:r>
+        <w:rPr>
+          <w:sz w:val="28"/>
+        </w:rPr>
+        <w:t>sababi</w:t>
+      </w:r>
+      <w:proofErr w:type="spellEnd"/>
+      <w:r>
+        <w:rPr>
+          <w:sz w:val="28"/>
+        </w:rPr>
+        <w:t xml:space="preserve"> </w:t>
+      </w:r>
+      <w:proofErr w:type="spellStart"/>
+      <w:r>
+        <w:rPr>
+          <w:sz w:val="28"/>
+        </w:rPr>
+        <w:t>ArrayList</w:t>
+      </w:r>
+      <w:proofErr w:type="spellEnd"/>
+      <w:r>
+        <w:rPr>
+          <w:sz w:val="28"/>
+        </w:rPr>
+        <w:t xml:space="preserve"> da generics </w:t>
+      </w:r>
+      <w:proofErr w:type="spellStart"/>
+      <w:r>
+        <w:rPr>
+          <w:sz w:val="28"/>
+        </w:rPr>
+        <w:t>ishlatmasak</w:t>
+      </w:r>
+      <w:proofErr w:type="spellEnd"/>
+      <w:r>
+        <w:rPr>
+          <w:sz w:val="28"/>
+        </w:rPr>
+        <w:t xml:space="preserve">, default </w:t>
+      </w:r>
+      <w:proofErr w:type="spellStart"/>
+      <w:r>
+        <w:rPr>
+          <w:sz w:val="28"/>
+        </w:rPr>
+        <w:t>holatda</w:t>
+      </w:r>
+      <w:proofErr w:type="spellEnd"/>
+      <w:r>
+        <w:rPr>
+          <w:sz w:val="28"/>
+        </w:rPr>
+        <w:t xml:space="preserve"> type Object </w:t>
+      </w:r>
+      <w:proofErr w:type="spellStart"/>
+      <w:r>
+        <w:rPr>
+          <w:sz w:val="28"/>
+        </w:rPr>
+        <w:t>bo’lib</w:t>
+      </w:r>
+      <w:proofErr w:type="spellEnd"/>
+      <w:r>
+        <w:rPr>
+          <w:sz w:val="28"/>
+        </w:rPr>
+        <w:t xml:space="preserve">, </w:t>
+      </w:r>
+      <w:proofErr w:type="spellStart"/>
+      <w:r>
+        <w:rPr>
+          <w:sz w:val="28"/>
+        </w:rPr>
+        <w:t>istalgan</w:t>
+      </w:r>
+      <w:proofErr w:type="spellEnd"/>
+      <w:r>
+        <w:rPr>
+          <w:sz w:val="28"/>
+        </w:rPr>
+        <w:t xml:space="preserve"> </w:t>
+      </w:r>
+      <w:proofErr w:type="spellStart"/>
+      <w:r>
+        <w:rPr>
+          <w:sz w:val="28"/>
+        </w:rPr>
+        <w:t>typedagi</w:t>
+      </w:r>
+      <w:proofErr w:type="spellEnd"/>
+      <w:r>
+        <w:rPr>
+          <w:sz w:val="28"/>
+        </w:rPr>
+        <w:t xml:space="preserve"> </w:t>
+      </w:r>
+      <w:proofErr w:type="spellStart"/>
+      <w:r>
+        <w:rPr>
+          <w:sz w:val="28"/>
+        </w:rPr>
+        <w:t>qiymat</w:t>
+      </w:r>
+      <w:proofErr w:type="spellEnd"/>
+      <w:r>
+        <w:rPr>
+          <w:sz w:val="28"/>
+        </w:rPr>
+        <w:t xml:space="preserve"> </w:t>
+      </w:r>
+      <w:proofErr w:type="spellStart"/>
+      <w:r>
+        <w:rPr>
+          <w:sz w:val="28"/>
+        </w:rPr>
+        <w:t>kiritish</w:t>
+      </w:r>
+      <w:proofErr w:type="spellEnd"/>
+      <w:r>
+        <w:rPr>
+          <w:sz w:val="28"/>
+        </w:rPr>
+        <w:t xml:space="preserve"> </w:t>
+      </w:r>
+      <w:proofErr w:type="spellStart"/>
+      <w:r>
+        <w:rPr>
+          <w:sz w:val="28"/>
+        </w:rPr>
+        <w:t>mumkin</w:t>
+      </w:r>
+      <w:proofErr w:type="spellEnd"/>
+      <w:r>
+        <w:rPr>
+          <w:sz w:val="28"/>
+        </w:rPr>
+        <w:t xml:space="preserve"> </w:t>
+      </w:r>
+      <w:proofErr w:type="spellStart"/>
+      <w:r>
+        <w:rPr>
+          <w:sz w:val="28"/>
+        </w:rPr>
+        <w:t>bo’ladi</w:t>
+      </w:r>
+      <w:proofErr w:type="spellEnd"/>
+      <w:r>
+        <w:rPr>
+          <w:sz w:val="28"/>
+        </w:rPr>
+        <w:t>:</w:t>
+      </w:r>
+    </w:p>
+    <w:p>
+      <w:pPr>
+        <w:ind w:firstLine="720"/>
+        <w:rPr>
+          <w:sz w:val="28"/>
+        </w:rPr>
+      </w:pPr>
+      <w:r>
+        <w:rPr>
+          <w:noProof/>
+        </w:rPr>
+        <w:drawing>
+          <wp:inline distT="0" distB="0" distL="0" distR="0" wp14:anchorId="494021DE" wp14:editId="4E5D9AC0">
+            <wp:extent cx="5943600" cy="3514090"/>
+            <wp:effectExtent l="0" t="0" r="0" b="0"/>
+            <wp:docPr id="6" name="Рисунок 6"/>
+            <wp:cNvGraphicFramePr>
+              <a:graphicFrameLocks xmlns:a="http://schemas.openxmlformats.org/drawingml/2006/main" noChangeAspect="1"/>
+            </wp:cNvGraphicFramePr>
+            <a:graphic xmlns:a="http://schemas.openxmlformats.org/drawingml/2006/main">
+              <a:graphicData uri="http://schemas.openxmlformats.org/drawingml/2006/picture">
+                <pic:pic xmlns:pic="http://schemas.openxmlformats.org/drawingml/2006/picture">
+                  <pic:nvPicPr>
+                    <pic:cNvPr id="1" name=""/>
+                    <pic:cNvPicPr/>
+                  </pic:nvPicPr>
+                  <pic:blipFill>
+                    <a:blip r:embed="rId9"/>
+                    <a:stretch>
+                      <a:fillRect/>
+                    </a:stretch>
+                  </pic:blipFill>
+                  <pic:spPr>
+                    <a:xfrm>
+                      <a:off x="0" y="0"/>
+                      <a:ext cx="5943600" cy="3514090"/>
+                    </a:xfrm>
+                    <a:prstGeom prst="rect">
+                      <a:avLst/>
+                    </a:prstGeom>
+                  </pic:spPr>
+                </pic:pic>
+              </a:graphicData>
+            </a:graphic>
+          </wp:inline>
+        </w:drawing>
+      </w:r>
+    </w:p>
+    <w:p>
+      <w:pPr>
+        <w:ind w:firstLine="720"/>
+        <w:rPr>
+          <w:sz w:val="28"/>
+        </w:rPr>
+      </w:pPr>
+    </w:p>
+    <w:p>
+      <w:pPr>
+        <w:ind w:firstLine="720"/>
+        <w:rPr>
+          <w:sz w:val="28"/>
+        </w:rPr>
+      </w:pPr>
+    </w:p>
+    <w:p>
+      <w:pPr>
+        <w:ind w:firstLine="720"/>
+        <w:rPr>
+          <w:sz w:val="28"/>
+        </w:rPr>
+      </w:pPr>
+    </w:p>
+    <w:p>
+      <w:pPr>
+        <w:ind w:firstLine="720"/>
+        <w:rPr>
+          <w:sz w:val="28"/>
+        </w:rPr>
+      </w:pPr>
+    </w:p>
+    <w:p>
+      <w:pPr>
+        <w:ind w:firstLine="720"/>
+        <w:rPr>
+          <w:sz w:val="28"/>
+        </w:rPr>
+      </w:pPr>
+    </w:p>
+    <w:p>
+      <w:pPr>
+        <w:ind w:firstLine="720"/>
+        <w:rPr>
+          <w:sz w:val="28"/>
+        </w:rPr>
+      </w:pPr>
+    </w:p>
+    <w:p>
+      <w:pPr>
+        <w:ind w:firstLine="720"/>
+        <w:rPr>
+          <w:sz w:val="28"/>
+        </w:rPr>
+      </w:pPr>
+    </w:p>
+    <w:p>
+      <w:pPr>
+        <w:ind w:firstLine="720"/>
+        <w:rPr>
+          <w:sz w:val="28"/>
+        </w:rPr>
+      </w:pPr>
+    </w:p>
+    <w:p>
+      <w:pPr>
+        <w:ind w:firstLine="720"/>
+        <w:rPr>
+          <w:sz w:val="28"/>
+        </w:rPr>
+      </w:pPr>
+    </w:p>
+    <w:p>
+      <w:pPr>
+        <w:ind w:firstLine="720"/>
+        <w:rPr>
+          <w:sz w:val="28"/>
+        </w:rPr>
+      </w:pPr>
+    </w:p>
+    <w:p>
+      <w:pPr>
+        <w:ind w:firstLine="720"/>
+        <w:rPr>
+          <w:sz w:val="28"/>
+        </w:rPr>
+      </w:pPr>
+      <w:r>
+        <w:rPr>
+          <w:sz w:val="28"/>
+        </w:rPr>
+        <w:lastRenderedPageBreak/>
+        <w:tab/>
+      </w:r>
+      <w:proofErr w:type="spellStart"/>
+      <w:r>
+        <w:rPr>
+          <w:sz w:val="28"/>
+        </w:rPr>
+        <w:t>Yuqoridagi</w:t>
+      </w:r>
+      <w:proofErr w:type="spellEnd"/>
+      <w:r>
+        <w:rPr>
+          <w:sz w:val="28"/>
+        </w:rPr>
+        <w:t xml:space="preserve"> </w:t>
+      </w:r>
+      <w:proofErr w:type="spellStart"/>
+      <w:r>
+        <w:rPr>
+          <w:sz w:val="28"/>
+        </w:rPr>
+        <w:t>xatolikni</w:t>
+      </w:r>
+      <w:proofErr w:type="spellEnd"/>
+      <w:r>
+        <w:rPr>
+          <w:sz w:val="28"/>
+        </w:rPr>
+        <w:t xml:space="preserve"> </w:t>
+      </w:r>
+      <w:proofErr w:type="spellStart"/>
+      <w:r>
+        <w:rPr>
+          <w:sz w:val="28"/>
+        </w:rPr>
+        <w:t>yo’qotish</w:t>
+      </w:r>
+      <w:proofErr w:type="spellEnd"/>
+      <w:r>
+        <w:rPr>
+          <w:sz w:val="28"/>
+        </w:rPr>
+        <w:t xml:space="preserve"> </w:t>
+      </w:r>
+      <w:proofErr w:type="spellStart"/>
+      <w:r>
+        <w:rPr>
+          <w:sz w:val="28"/>
+        </w:rPr>
+        <w:t>uchun</w:t>
+      </w:r>
+      <w:proofErr w:type="spellEnd"/>
+      <w:r>
+        <w:rPr>
+          <w:sz w:val="28"/>
+        </w:rPr>
+        <w:t xml:space="preserve"> </w:t>
+      </w:r>
+      <w:proofErr w:type="spellStart"/>
+      <w:r>
+        <w:rPr>
+          <w:sz w:val="28"/>
+        </w:rPr>
+        <w:t>esa</w:t>
+      </w:r>
+      <w:proofErr w:type="spellEnd"/>
+      <w:r>
+        <w:rPr>
+          <w:sz w:val="28"/>
+        </w:rPr>
+        <w:t xml:space="preserve">, Object </w:t>
+      </w:r>
+      <w:proofErr w:type="spellStart"/>
+      <w:proofErr w:type="gramStart"/>
+      <w:r>
+        <w:rPr>
+          <w:sz w:val="28"/>
+        </w:rPr>
+        <w:t>ni</w:t>
+      </w:r>
+      <w:proofErr w:type="spellEnd"/>
+      <w:proofErr w:type="gramEnd"/>
+      <w:r>
+        <w:rPr>
+          <w:sz w:val="28"/>
+        </w:rPr>
+        <w:t xml:space="preserve"> </w:t>
+      </w:r>
+      <w:proofErr w:type="spellStart"/>
+      <w:r>
+        <w:rPr>
+          <w:sz w:val="28"/>
+        </w:rPr>
+        <w:t>ishlatish</w:t>
+      </w:r>
+      <w:proofErr w:type="spellEnd"/>
+      <w:r>
+        <w:rPr>
+          <w:sz w:val="28"/>
+        </w:rPr>
+        <w:t xml:space="preserve"> </w:t>
+      </w:r>
+      <w:proofErr w:type="spellStart"/>
+      <w:r>
+        <w:rPr>
+          <w:sz w:val="28"/>
+        </w:rPr>
+        <w:t>kerak</w:t>
+      </w:r>
+      <w:proofErr w:type="spellEnd"/>
+      <w:r>
+        <w:rPr>
+          <w:sz w:val="28"/>
+        </w:rPr>
+        <w:t xml:space="preserve">, </w:t>
+      </w:r>
+      <w:proofErr w:type="spellStart"/>
+      <w:r>
+        <w:rPr>
+          <w:sz w:val="28"/>
+        </w:rPr>
+        <w:t>va</w:t>
+      </w:r>
+      <w:proofErr w:type="spellEnd"/>
+      <w:r>
+        <w:rPr>
+          <w:sz w:val="28"/>
+        </w:rPr>
+        <w:t xml:space="preserve"> length </w:t>
+      </w:r>
+      <w:proofErr w:type="spellStart"/>
+      <w:r>
+        <w:rPr>
+          <w:sz w:val="28"/>
+        </w:rPr>
+        <w:t>ni</w:t>
+      </w:r>
+      <w:proofErr w:type="spellEnd"/>
+      <w:r>
+        <w:rPr>
+          <w:sz w:val="28"/>
+        </w:rPr>
+        <w:t xml:space="preserve"> </w:t>
+      </w:r>
+      <w:proofErr w:type="spellStart"/>
+      <w:r>
+        <w:rPr>
+          <w:sz w:val="28"/>
+        </w:rPr>
+        <w:t>olish</w:t>
+      </w:r>
+      <w:proofErr w:type="spellEnd"/>
+      <w:r>
+        <w:rPr>
+          <w:sz w:val="28"/>
+        </w:rPr>
+        <w:t xml:space="preserve"> </w:t>
+      </w:r>
+      <w:proofErr w:type="spellStart"/>
+      <w:r>
+        <w:rPr>
+          <w:sz w:val="28"/>
+        </w:rPr>
+        <w:t>uchun</w:t>
+      </w:r>
+      <w:proofErr w:type="spellEnd"/>
+      <w:r>
+        <w:rPr>
+          <w:sz w:val="28"/>
+        </w:rPr>
+        <w:t xml:space="preserve"> </w:t>
+      </w:r>
+      <w:proofErr w:type="spellStart"/>
+      <w:r>
+        <w:rPr>
+          <w:sz w:val="28"/>
+        </w:rPr>
+        <w:t>esa</w:t>
+      </w:r>
+      <w:proofErr w:type="spellEnd"/>
+      <w:r>
+        <w:rPr>
+          <w:sz w:val="28"/>
+        </w:rPr>
+        <w:t xml:space="preserve"> String </w:t>
+      </w:r>
+      <w:proofErr w:type="spellStart"/>
+      <w:r>
+        <w:rPr>
+          <w:sz w:val="28"/>
+        </w:rPr>
+        <w:t>ga</w:t>
+      </w:r>
+      <w:proofErr w:type="spellEnd"/>
+      <w:r>
+        <w:rPr>
+          <w:sz w:val="28"/>
+        </w:rPr>
+        <w:t xml:space="preserve"> cast </w:t>
+      </w:r>
+      <w:proofErr w:type="spellStart"/>
+      <w:r>
+        <w:rPr>
+          <w:sz w:val="28"/>
+        </w:rPr>
+        <w:t>qilish</w:t>
+      </w:r>
+      <w:proofErr w:type="spellEnd"/>
+      <w:r>
+        <w:rPr>
+          <w:sz w:val="28"/>
+        </w:rPr>
+        <w:t xml:space="preserve"> </w:t>
+      </w:r>
+      <w:proofErr w:type="spellStart"/>
+      <w:r>
+        <w:rPr>
+          <w:sz w:val="28"/>
+        </w:rPr>
+        <w:t>kerak</w:t>
+      </w:r>
+      <w:proofErr w:type="spellEnd"/>
+      <w:r>
+        <w:rPr>
+          <w:sz w:val="28"/>
+        </w:rPr>
+        <w:t>:</w:t>
+      </w:r>
+    </w:p>
+    <w:p>
+      <w:pPr>
+        <w:ind w:firstLine="720"/>
+        <w:rPr>
+          <w:sz w:val="28"/>
+        </w:rPr>
+      </w:pPr>
+      <w:r>
+        <w:rPr>
+          <w:noProof/>
+        </w:rPr>
+        <w:drawing>
+          <wp:inline distT="0" distB="0" distL="0" distR="0" wp14:anchorId="7750CC5F" wp14:editId="21903260">
+            <wp:extent cx="5943600" cy="3288030"/>
+            <wp:effectExtent l="0" t="0" r="0" b="7620"/>
+            <wp:docPr id="7" name="Рисунок 7"/>
+            <wp:cNvGraphicFramePr>
+              <a:graphicFrameLocks xmlns:a="http://schemas.openxmlformats.org/drawingml/2006/main" noChangeAspect="1"/>
+            </wp:cNvGraphicFramePr>
+            <a:graphic xmlns:a="http://schemas.openxmlformats.org/drawingml/2006/main">
+              <a:graphicData uri="http://schemas.openxmlformats.org/drawingml/2006/picture">
+                <pic:pic xmlns:pic="http://schemas.openxmlformats.org/drawingml/2006/picture">
+                  <pic:nvPicPr>
+                    <pic:cNvPr id="1" name=""/>
+                    <pic:cNvPicPr/>
+                  </pic:nvPicPr>
+                  <pic:blipFill>
+                    <a:blip r:embed="rId10"/>
+                    <a:stretch>
+                      <a:fillRect/>
+                    </a:stretch>
+                  </pic:blipFill>
+                  <pic:spPr>
+                    <a:xfrm>
+                      <a:off x="0" y="0"/>
+                      <a:ext cx="5943600" cy="3288030"/>
+                    </a:xfrm>
+                    <a:prstGeom prst="rect">
+                      <a:avLst/>
+                    </a:prstGeom>
+                  </pic:spPr>
+                </pic:pic>
+              </a:graphicData>
+            </a:graphic>
+          </wp:inline>
+        </w:drawing>
+      </w:r>
+    </w:p>
+    <w:p>
+      <w:pPr>
+        <w:ind w:firstLine="720"/>
+        <w:rPr>
+          <w:sz w:val="28"/>
+        </w:rPr>
+      </w:pPr>
+    </w:p>
+    <w:p>
+      <w:pPr>
+        <w:ind w:firstLine="720"/>
+        <w:rPr>
+          <w:sz w:val="28"/>
+        </w:rPr>
+      </w:pPr>
+    </w:p>
+    <w:p>
+      <w:pPr>
+        <w:ind w:firstLine="720"/>
+        <w:rPr>
+          <w:sz w:val="28"/>
+        </w:rPr>
+      </w:pPr>
+    </w:p>
+    <w:p>
+      <w:pPr>
+        <w:ind w:firstLine="720"/>
+        <w:rPr>
+          <w:sz w:val="28"/>
+        </w:rPr>
+      </w:pPr>
+    </w:p>
+    <w:p>
+      <w:pPr>
+        <w:ind w:firstLine="720"/>
+        <w:rPr>
+          <w:sz w:val="28"/>
+        </w:rPr>
+      </w:pPr>
+    </w:p>
+    <w:p>
+      <w:pPr>
+        <w:ind w:firstLine="720"/>
+        <w:rPr>
+          <w:sz w:val="28"/>
+        </w:rPr>
+      </w:pPr>
+    </w:p>
+    <w:p>
+      <w:pPr>
+        <w:ind w:firstLine="720"/>
+        <w:rPr>
+          <w:sz w:val="28"/>
+        </w:rPr>
+      </w:pPr>
+    </w:p>
+    <w:p>
+      <w:pPr>
+        <w:ind w:firstLine="720"/>
+        <w:rPr>
+          <w:sz w:val="28"/>
+        </w:rPr>
+      </w:pPr>
+    </w:p>
+    <w:p>
+      <w:pPr>
+        <w:ind w:firstLine="720"/>
+        <w:rPr>
+          <w:sz w:val="28"/>
+        </w:rPr>
+      </w:pPr>
+    </w:p>
+    <w:p>
+      <w:pPr>
+        <w:ind w:firstLine="720"/>
+        <w:rPr>
+          <w:sz w:val="28"/>
+        </w:rPr>
+      </w:pPr>
+    </w:p>
+    <w:p>
+      <w:pPr>
+        <w:ind w:firstLine="720"/>
+        <w:rPr>
+          <w:sz w:val="28"/>
+        </w:rPr>
+      </w:pPr>
+    </w:p>
+    <w:p>
+      <w:pPr>
+        <w:ind w:firstLine="720"/>
+        <w:rPr>
+          <w:sz w:val="28"/>
+        </w:rPr>
+      </w:pPr>
+    </w:p>
+    <w:p>
+      <w:pPr>
+        <w:ind w:firstLine="720"/>
+        <w:rPr>
+          <w:sz w:val="28"/>
+        </w:rPr>
+      </w:pPr>
+    </w:p>
+    <w:p>
+      <w:pPr>
+        <w:ind w:left="720" w:firstLine="720"/>
+        <w:rPr>
+          <w:sz w:val="28"/>
+        </w:rPr>
+      </w:pPr>
+      <w:r>
+        <w:rPr>
+          <w:sz w:val="28"/>
+        </w:rPr>
+        <w:lastRenderedPageBreak/>
+        <w:t xml:space="preserve">Generics </w:t>
+      </w:r>
+      <w:proofErr w:type="spellStart"/>
+      <w:r>
+        <w:rPr>
+          <w:sz w:val="28"/>
+        </w:rPr>
+        <w:t>ishlatish</w:t>
+      </w:r>
+      <w:proofErr w:type="spellEnd"/>
+      <w:r>
+        <w:rPr>
+          <w:sz w:val="28"/>
+        </w:rPr>
+        <w:t xml:space="preserve"> type-safety </w:t>
+      </w:r>
+      <w:proofErr w:type="spellStart"/>
+      <w:r>
+        <w:rPr>
+          <w:sz w:val="28"/>
+        </w:rPr>
+        <w:t>ga</w:t>
+      </w:r>
+      <w:proofErr w:type="spellEnd"/>
+      <w:r>
+        <w:rPr>
+          <w:sz w:val="28"/>
+        </w:rPr>
+        <w:t xml:space="preserve"> </w:t>
+      </w:r>
+      <w:proofErr w:type="spellStart"/>
+      <w:r>
+        <w:rPr>
+          <w:sz w:val="28"/>
+        </w:rPr>
+        <w:t>juda</w:t>
+      </w:r>
+      <w:proofErr w:type="spellEnd"/>
+      <w:r>
+        <w:rPr>
+          <w:sz w:val="28"/>
+        </w:rPr>
+        <w:t xml:space="preserve"> </w:t>
+      </w:r>
+      <w:proofErr w:type="spellStart"/>
+      <w:r>
+        <w:rPr>
+          <w:sz w:val="28"/>
+        </w:rPr>
+        <w:t>katta</w:t>
+      </w:r>
+      <w:proofErr w:type="spellEnd"/>
+      <w:r>
+        <w:rPr>
+          <w:sz w:val="28"/>
+        </w:rPr>
+        <w:t xml:space="preserve"> </w:t>
+      </w:r>
+      <w:proofErr w:type="spellStart"/>
+      <w:r>
+        <w:rPr>
+          <w:sz w:val="28"/>
+        </w:rPr>
+        <w:t>ta’sir</w:t>
+      </w:r>
+      <w:proofErr w:type="spellEnd"/>
+      <w:r>
+        <w:rPr>
+          <w:sz w:val="28"/>
+        </w:rPr>
+        <w:t xml:space="preserve"> </w:t>
+      </w:r>
+      <w:proofErr w:type="spellStart"/>
+      <w:r>
+        <w:rPr>
+          <w:sz w:val="28"/>
+        </w:rPr>
+        <w:t>qiladi</w:t>
+      </w:r>
+      <w:proofErr w:type="spellEnd"/>
+      <w:r>
+        <w:rPr>
+          <w:sz w:val="28"/>
+        </w:rPr>
+        <w:t xml:space="preserve">. </w:t>
+      </w:r>
+      <w:proofErr w:type="spellStart"/>
+      <w:r>
+        <w:rPr>
+          <w:sz w:val="28"/>
+        </w:rPr>
+        <w:t>M</w:t>
+      </w:r>
+      <w:r>
+        <w:rPr>
+          <w:sz w:val="28"/>
+        </w:rPr>
+        <w:t>asalan</w:t>
+      </w:r>
+      <w:proofErr w:type="spellEnd"/>
+      <w:r>
+        <w:rPr>
+          <w:sz w:val="28"/>
+        </w:rPr>
+        <w:t xml:space="preserve"> </w:t>
+      </w:r>
+      <w:proofErr w:type="spellStart"/>
+      <w:r>
+        <w:rPr>
+          <w:sz w:val="28"/>
+        </w:rPr>
+        <w:t>yuqoridagi</w:t>
+      </w:r>
+      <w:proofErr w:type="spellEnd"/>
+      <w:r>
+        <w:rPr>
+          <w:sz w:val="28"/>
+        </w:rPr>
+        <w:t xml:space="preserve"> </w:t>
+      </w:r>
+      <w:r>
+        <w:rPr>
+          <w:b/>
+          <w:sz w:val="28"/>
+        </w:rPr>
+        <w:t>list</w:t>
+      </w:r>
+      <w:r>
+        <w:rPr>
+          <w:sz w:val="28"/>
+        </w:rPr>
+        <w:t xml:space="preserve"> </w:t>
+      </w:r>
+      <w:proofErr w:type="spellStart"/>
+      <w:r>
+        <w:rPr>
+          <w:sz w:val="28"/>
+        </w:rPr>
+        <w:t>imizga</w:t>
+      </w:r>
+      <w:proofErr w:type="spellEnd"/>
+      <w:r>
+        <w:rPr>
+          <w:sz w:val="28"/>
+        </w:rPr>
+        <w:t xml:space="preserve"> </w:t>
+      </w:r>
+      <w:r>
+        <w:rPr>
+          <w:b/>
+          <w:sz w:val="28"/>
+        </w:rPr>
+        <w:t>Car</w:t>
+      </w:r>
+      <w:r>
+        <w:rPr>
+          <w:sz w:val="28"/>
+        </w:rPr>
+        <w:t xml:space="preserve"> </w:t>
+      </w:r>
+      <w:proofErr w:type="spellStart"/>
+      <w:r>
+        <w:rPr>
+          <w:sz w:val="28"/>
+        </w:rPr>
+        <w:t>objectini</w:t>
+      </w:r>
+      <w:proofErr w:type="spellEnd"/>
+      <w:r>
+        <w:rPr>
+          <w:sz w:val="28"/>
+        </w:rPr>
+        <w:t xml:space="preserve"> </w:t>
+      </w:r>
+      <w:proofErr w:type="spellStart"/>
+      <w:r>
+        <w:rPr>
+          <w:sz w:val="28"/>
+        </w:rPr>
+        <w:t>qo’shamiz</w:t>
+      </w:r>
+      <w:proofErr w:type="spellEnd"/>
+      <w:r>
+        <w:rPr>
+          <w:sz w:val="28"/>
+        </w:rPr>
+        <w:t>:</w:t>
+      </w:r>
+    </w:p>
+    <w:p>
+      <w:pPr>
+        <w:ind w:firstLine="720"/>
+        <w:rPr>
+          <w:sz w:val="28"/>
+        </w:rPr>
+      </w:pPr>
+      <w:r>
+        <w:rPr>
+          <w:noProof/>
+        </w:rPr>
+        <w:drawing>
+          <wp:inline distT="0" distB="0" distL="0" distR="0" wp14:anchorId="60FEEB4F" wp14:editId="78AC488F">
+            <wp:extent cx="5943600" cy="3698240"/>
+            <wp:effectExtent l="0" t="0" r="0" b="0"/>
+            <wp:docPr id="8" name="Рисунок 8"/>
+            <wp:cNvGraphicFramePr>
+              <a:graphicFrameLocks xmlns:a="http://schemas.openxmlformats.org/drawingml/2006/main" noChangeAspect="1"/>
+            </wp:cNvGraphicFramePr>
+            <a:graphic xmlns:a="http://schemas.openxmlformats.org/drawingml/2006/main">
+              <a:graphicData uri="http://schemas.openxmlformats.org/drawingml/2006/picture">
+                <pic:pic xmlns:pic="http://schemas.openxmlformats.org/drawingml/2006/picture">
+                  <pic:nvPicPr>
+                    <pic:cNvPr id="1" name=""/>
+                    <pic:cNvPicPr/>
+                  </pic:nvPicPr>
+                  <pic:blipFill>
+                    <a:blip r:embed="rId11"/>
+                    <a:stretch>
+                      <a:fillRect/>
+                    </a:stretch>
+                  </pic:blipFill>
+                  <pic:spPr>
+                    <a:xfrm>
+                      <a:off x="0" y="0"/>
+                      <a:ext cx="5943600" cy="3698240"/>
+                    </a:xfrm>
+                    <a:prstGeom prst="rect">
+                      <a:avLst/>
+                    </a:prstGeom>
+                  </pic:spPr>
+                </pic:pic>
+              </a:graphicData>
+            </a:graphic>
+          </wp:inline>
+        </w:drawing>
+      </w:r>
+    </w:p>
+    <w:p>
+      <w:pPr>
+        <w:ind w:firstLine="720"/>
+        <w:rPr>
+          <w:sz w:val="28"/>
+        </w:rPr>
+      </w:pPr>
+      <w:proofErr w:type="spellStart"/>
+      <w:r>
+        <w:rPr>
+          <w:sz w:val="28"/>
+        </w:rPr>
+        <w:t>Lekin</w:t>
+      </w:r>
+      <w:proofErr w:type="spellEnd"/>
+      <w:r>
+        <w:rPr>
+          <w:sz w:val="28"/>
+        </w:rPr>
+        <w:t xml:space="preserve"> runtime da </w:t>
+      </w:r>
+      <w:proofErr w:type="spellStart"/>
+      <w:r>
+        <w:rPr>
+          <w:sz w:val="28"/>
+        </w:rPr>
+        <w:t>xatolik</w:t>
+      </w:r>
+      <w:proofErr w:type="spellEnd"/>
+      <w:r>
+        <w:rPr>
+          <w:sz w:val="28"/>
+        </w:rPr>
+        <w:t xml:space="preserve"> </w:t>
+      </w:r>
+      <w:proofErr w:type="spellStart"/>
+      <w:r>
+        <w:rPr>
+          <w:sz w:val="28"/>
+        </w:rPr>
+        <w:t>beradi</w:t>
+      </w:r>
+      <w:proofErr w:type="spellEnd"/>
+      <w:r>
+        <w:rPr>
+          <w:sz w:val="28"/>
+        </w:rPr>
+        <w:t xml:space="preserve">, </w:t>
+      </w:r>
+      <w:proofErr w:type="spellStart"/>
+      <w:r>
+        <w:rPr>
+          <w:sz w:val="28"/>
+        </w:rPr>
+        <w:t>sababi</w:t>
+      </w:r>
+      <w:proofErr w:type="spellEnd"/>
+      <w:r>
+        <w:rPr>
+          <w:sz w:val="28"/>
+        </w:rPr>
+        <w:t xml:space="preserve"> </w:t>
+      </w:r>
+      <w:r>
+        <w:rPr>
+          <w:b/>
+          <w:sz w:val="28"/>
+        </w:rPr>
+        <w:t>Car</w:t>
+      </w:r>
+      <w:r>
+        <w:rPr>
+          <w:sz w:val="28"/>
+        </w:rPr>
+        <w:t xml:space="preserve"> </w:t>
+      </w:r>
+      <w:proofErr w:type="spellStart"/>
+      <w:r>
+        <w:rPr>
+          <w:sz w:val="28"/>
+        </w:rPr>
+        <w:t>classini</w:t>
+      </w:r>
+      <w:proofErr w:type="spellEnd"/>
+      <w:r>
+        <w:rPr>
+          <w:sz w:val="28"/>
+        </w:rPr>
+        <w:t xml:space="preserve"> </w:t>
+      </w:r>
+      <w:r>
+        <w:rPr>
+          <w:b/>
+          <w:sz w:val="28"/>
+        </w:rPr>
+        <w:t>length</w:t>
+      </w:r>
+      <w:r>
+        <w:rPr>
+          <w:sz w:val="28"/>
+        </w:rPr>
+        <w:t xml:space="preserve"> </w:t>
+      </w:r>
+      <w:proofErr w:type="spellStart"/>
+      <w:r>
+        <w:rPr>
+          <w:sz w:val="28"/>
+        </w:rPr>
+        <w:t>nomli</w:t>
+      </w:r>
+      <w:proofErr w:type="spellEnd"/>
+      <w:r>
+        <w:rPr>
+          <w:sz w:val="28"/>
+        </w:rPr>
+        <w:t xml:space="preserve"> </w:t>
+      </w:r>
+      <w:proofErr w:type="spellStart"/>
+      <w:r>
+        <w:rPr>
+          <w:sz w:val="28"/>
+        </w:rPr>
+        <w:t>fielddi</w:t>
+      </w:r>
+      <w:proofErr w:type="spellEnd"/>
+      <w:r>
+        <w:rPr>
+          <w:sz w:val="28"/>
+        </w:rPr>
+        <w:t xml:space="preserve"> </w:t>
+      </w:r>
+      <w:proofErr w:type="spellStart"/>
+      <w:r>
+        <w:rPr>
+          <w:sz w:val="28"/>
+        </w:rPr>
+        <w:t>yo’q</w:t>
+      </w:r>
+      <w:proofErr w:type="spellEnd"/>
+      <w:r>
+        <w:rPr>
+          <w:sz w:val="28"/>
+        </w:rPr>
+        <w:t>.</w:t>
+      </w:r>
+    </w:p>
+    <w:p>
+      <w:pPr>
+        <w:ind w:firstLine="720"/>
+        <w:rPr>
+          <w:sz w:val="28"/>
+        </w:rPr>
+      </w:pPr>
+      <w:r>
+        <w:rPr>
+          <w:sz w:val="28"/>
+        </w:rPr>
+        <w:t xml:space="preserve"> </w:t>
+      </w:r>
+    </w:p>
+    <w:p>
+      <w:pPr>
+        <w:rPr>
+          <w:sz w:val="28"/>
+        </w:rPr>
+      </w:pPr>
+      <w:r>
+        <w:rPr>
+          <w:noProof/>
+        </w:rPr>
+        <w:drawing>
+          <wp:inline distT="0" distB="0" distL="0" distR="0" wp14:anchorId="0EF0EC70" wp14:editId="5955FA7D">
+            <wp:extent cx="5943600" cy="669925"/>
+            <wp:effectExtent l="0" t="0" r="0" b="0"/>
+            <wp:docPr id="9" name="Рисунок 9"/>
+            <wp:cNvGraphicFramePr>
+              <a:graphicFrameLocks xmlns:a="http://schemas.openxmlformats.org/drawingml/2006/main" noChangeAspect="1"/>
+            </wp:cNvGraphicFramePr>
+            <a:graphic xmlns:a="http://schemas.openxmlformats.org/drawingml/2006/main">
+              <a:graphicData uri="http://schemas.openxmlformats.org/drawingml/2006/picture">
+                <pic:pic xmlns:pic="http://schemas.openxmlformats.org/drawingml/2006/picture">
+                  <pic:nvPicPr>
+                    <pic:cNvPr id="1" name=""/>
+                    <pic:cNvPicPr/>
+                  </pic:nvPicPr>
+                  <pic:blipFill>
+                    <a:blip r:embed="rId12"/>
+                    <a:stretch>
+                      <a:fillRect/>
+                    </a:stretch>
+                  </pic:blipFill>
+                  <pic:spPr>
+                    <a:xfrm>
+                      <a:off x="0" y="0"/>
+                      <a:ext cx="5943600" cy="669925"/>
+                    </a:xfrm>
+                    <a:prstGeom prst="rect">
+                      <a:avLst/>
+                    </a:prstGeom>
+                  </pic:spPr>
+                </pic:pic>
+              </a:graphicData>
+            </a:graphic>
+          </wp:inline>
+        </w:drawing>
+      </w:r>
+    </w:p>
+    <w:p>
+      <w:pPr>
+        <w:rPr>
+          <w:sz w:val="28"/>
+        </w:rPr>
+      </w:pPr>
+    </w:p>
+    <w:p>
+      <w:pPr>
+        <w:rPr>
+          <w:sz w:val="28"/>
+        </w:rPr>
+      </w:pPr>
+    </w:p>
+    <w:p>
+      <w:pPr>
+        <w:rPr>
+          <w:sz w:val="28"/>
+        </w:rPr>
+      </w:pPr>
+    </w:p>
+    <w:p>
+      <w:pPr>
+        <w:rPr>
+          <w:sz w:val="28"/>
+        </w:rPr>
+      </w:pPr>
+    </w:p>
+    <w:p>
+      <w:pPr>
+        <w:rPr>
+          <w:sz w:val="28"/>
+        </w:rPr>
+      </w:pPr>
+    </w:p>
+    <w:p>
+      <w:pPr>
+        <w:rPr>
+          <w:sz w:val="28"/>
+        </w:rPr>
+      </w:pPr>
+    </w:p>
+    <w:p>
+      <w:pPr>
+        <w:rPr>
+          <w:sz w:val="28"/>
+        </w:rPr>
+      </w:pPr>
+    </w:p>
+    <w:p>
+      <w:pPr>
+        <w:rPr>
+          <w:sz w:val="28"/>
+        </w:rPr>
+      </w:pPr>
+      <w:r>
+        <w:rPr>
+          <w:sz w:val="28"/>
+        </w:rPr>
+        <w:lastRenderedPageBreak/>
+        <w:tab/>
+      </w:r>
+      <w:proofErr w:type="spellStart"/>
+      <w:r>
+        <w:rPr>
+          <w:sz w:val="28"/>
+        </w:rPr>
+        <w:t>Bitta</w:t>
+      </w:r>
+      <w:proofErr w:type="spellEnd"/>
+      <w:r>
+        <w:rPr>
+          <w:sz w:val="28"/>
+        </w:rPr>
+        <w:t xml:space="preserve"> parameter </w:t>
+      </w:r>
+      <w:proofErr w:type="spellStart"/>
+      <w:r>
+        <w:rPr>
+          <w:sz w:val="28"/>
+        </w:rPr>
+        <w:t>oladigan</w:t>
+      </w:r>
+      <w:proofErr w:type="spellEnd"/>
+      <w:r>
+        <w:rPr>
+          <w:sz w:val="28"/>
+        </w:rPr>
+        <w:t xml:space="preserve"> Generics class:</w:t>
+      </w:r>
+    </w:p>
+    <w:p>
+      <w:pPr>
+        <w:rPr>
+          <w:sz w:val="28"/>
+        </w:rPr>
+      </w:pPr>
+      <w:r>
+        <w:rPr>
+          <w:noProof/>
+        </w:rPr>
+        <w:drawing>
+          <wp:inline distT="0" distB="0" distL="0" distR="0" wp14:anchorId="5F9308BC" wp14:editId="24218DBE">
+            <wp:extent cx="5429250" cy="5295900"/>
+            <wp:effectExtent l="0" t="0" r="0" b="0"/>
+            <wp:docPr id="10" name="Рисунок 10"/>
+            <wp:cNvGraphicFramePr>
+              <a:graphicFrameLocks xmlns:a="http://schemas.openxmlformats.org/drawingml/2006/main" noChangeAspect="1"/>
+            </wp:cNvGraphicFramePr>
+            <a:graphic xmlns:a="http://schemas.openxmlformats.org/drawingml/2006/main">
+              <a:graphicData uri="http://schemas.openxmlformats.org/drawingml/2006/picture">
+                <pic:pic xmlns:pic="http://schemas.openxmlformats.org/drawingml/2006/picture">
+                  <pic:nvPicPr>
+                    <pic:cNvPr id="1" name=""/>
+                    <pic:cNvPicPr/>
+                  </pic:nvPicPr>
+                  <pic:blipFill>
+                    <a:blip r:embed="rId13"/>
+                    <a:stretch>
+                      <a:fillRect/>
+                    </a:stretch>
+                  </pic:blipFill>
+                  <pic:spPr>
+                    <a:xfrm>
+                      <a:off x="0" y="0"/>
+                      <a:ext cx="5429250" cy="5295900"/>
+                    </a:xfrm>
+                    <a:prstGeom prst="rect">
+                      <a:avLst/>
+                    </a:prstGeom>
+                  </pic:spPr>
+                </pic:pic>
+              </a:graphicData>
+            </a:graphic>
+          </wp:inline>
+        </w:drawing>
+      </w:r>
+    </w:p>
+    <w:p>
+      <w:pPr>
+        <w:rPr>
+          <w:sz w:val="28"/>
+        </w:rPr>
+      </w:pPr>
+    </w:p>
+    <w:p>
+      <w:pPr>
+        <w:rPr>
+          <w:sz w:val="28"/>
+        </w:rPr>
+      </w:pPr>
+    </w:p>
+    <w:p>
+      <w:pPr>
+        <w:rPr>
+          <w:sz w:val="28"/>
+        </w:rPr>
+      </w:pPr>
+    </w:p>
+    <w:p>
+      <w:pPr>
+        <w:rPr>
+          <w:sz w:val="28"/>
+        </w:rPr>
+      </w:pPr>
+    </w:p>
+    <w:p>
+      <w:pPr>
+        <w:rPr>
+          <w:sz w:val="28"/>
+        </w:rPr>
+      </w:pPr>
+    </w:p>
+    <w:p>
+      <w:pPr>
+        <w:rPr>
+          <w:sz w:val="28"/>
+        </w:rPr>
+      </w:pPr>
+    </w:p>
+    <w:p>
+      <w:pPr>
+        <w:rPr>
+          <w:sz w:val="28"/>
+        </w:rPr>
+      </w:pPr>
+    </w:p>
+    <w:p>
+      <w:pPr>
+        <w:rPr>
+          <w:sz w:val="28"/>
+        </w:rPr>
+      </w:pPr>
+      <w:r>
+        <w:rPr>
+          <w:sz w:val="28"/>
+        </w:rPr>
+        <w:lastRenderedPageBreak/>
+        <w:tab/>
+      </w:r>
+      <w:proofErr w:type="spellStart"/>
+      <w:r>
+        <w:rPr>
+          <w:sz w:val="28"/>
+        </w:rPr>
+        <w:t>Ikkita</w:t>
+      </w:r>
+      <w:proofErr w:type="spellEnd"/>
+      <w:r>
+        <w:rPr>
+          <w:sz w:val="28"/>
+        </w:rPr>
+        <w:t xml:space="preserve"> parameter </w:t>
+      </w:r>
+      <w:proofErr w:type="spellStart"/>
+      <w:r>
+        <w:rPr>
+          <w:sz w:val="28"/>
+        </w:rPr>
+        <w:t>oladigan</w:t>
+      </w:r>
+      <w:proofErr w:type="spellEnd"/>
+      <w:r>
+        <w:rPr>
+          <w:sz w:val="28"/>
+        </w:rPr>
+        <w:t xml:space="preserve"> generics class:</w:t>
+      </w:r>
+    </w:p>
+    <w:p>
+      <w:pPr>
+        <w:rPr>
+          <w:sz w:val="28"/>
+        </w:rPr>
+      </w:pPr>
+      <w:r>
+        <w:rPr>
+          <w:noProof/>
+        </w:rPr>
+        <w:drawing>
+          <wp:inline distT="0" distB="0" distL="0" distR="0" wp14:anchorId="3702C97D" wp14:editId="0EAABBCB">
+            <wp:extent cx="5943600" cy="6483985"/>
+            <wp:effectExtent l="0" t="0" r="0" b="0"/>
+            <wp:docPr id="11" name="Рисунок 11"/>
+            <wp:cNvGraphicFramePr>
+              <a:graphicFrameLocks xmlns:a="http://schemas.openxmlformats.org/drawingml/2006/main" noChangeAspect="1"/>
+            </wp:cNvGraphicFramePr>
+            <a:graphic xmlns:a="http://schemas.openxmlformats.org/drawingml/2006/main">
+              <a:graphicData uri="http://schemas.openxmlformats.org/drawingml/2006/picture">
+                <pic:pic xmlns:pic="http://schemas.openxmlformats.org/drawingml/2006/picture">
+                  <pic:nvPicPr>
+                    <pic:cNvPr id="1" name=""/>
+                    <pic:cNvPicPr/>
+                  </pic:nvPicPr>
+                  <pic:blipFill>
+                    <a:blip r:embed="rId14"/>
+                    <a:stretch>
+                      <a:fillRect/>
+                    </a:stretch>
+                  </pic:blipFill>
+                  <pic:spPr>
+                    <a:xfrm>
+                      <a:off x="0" y="0"/>
+                      <a:ext cx="5943600" cy="6483985"/>
+                    </a:xfrm>
+                    <a:prstGeom prst="rect">
+                      <a:avLst/>
+                    </a:prstGeom>
+                  </pic:spPr>
+                </pic:pic>
+              </a:graphicData>
+            </a:graphic>
+          </wp:inline>
+        </w:drawing>
+      </w:r>
+    </w:p>
+    <w:p>
+      <w:pPr>
+        <w:rPr>
+          <w:sz w:val="28"/>
+        </w:rPr>
+      </w:pPr>
+    </w:p>
+    <w:p>
+      <w:pPr>
+        <w:rPr>
+          <w:sz w:val="28"/>
+        </w:rPr>
+      </w:pPr>
+    </w:p>
+    <w:p>
+      <w:pPr>
+        <w:rPr>
+          <w:sz w:val="28"/>
+        </w:rPr>
+      </w:pPr>
+    </w:p>
+    <w:p>
+      <w:pPr>
+        <w:rPr>
+          <w:sz w:val="28"/>
+        </w:rPr>
+      </w:pPr>
+    </w:p>
+    <w:p>
+      <w:pPr>
+        <w:rPr>
+          <w:sz w:val="28"/>
+        </w:rPr>
+      </w:pPr>
+      <w:r>
+        <w:rPr>
+          <w:sz w:val="28"/>
+        </w:rPr>
+        <w:lastRenderedPageBreak/>
+        <w:tab/>
+        <w:t xml:space="preserve">Agar Generic class </w:t>
+      </w:r>
+      <w:proofErr w:type="spellStart"/>
+      <w:r>
+        <w:rPr>
+          <w:sz w:val="28"/>
+        </w:rPr>
+        <w:t>ikkita</w:t>
+      </w:r>
+      <w:proofErr w:type="spellEnd"/>
+      <w:r>
+        <w:rPr>
+          <w:sz w:val="28"/>
+        </w:rPr>
+        <w:t xml:space="preserve"> </w:t>
+      </w:r>
+      <w:proofErr w:type="spellStart"/>
+      <w:r>
+        <w:rPr>
+          <w:sz w:val="28"/>
+        </w:rPr>
+        <w:t>bir</w:t>
+      </w:r>
+      <w:proofErr w:type="spellEnd"/>
+      <w:r>
+        <w:rPr>
+          <w:sz w:val="28"/>
+        </w:rPr>
+        <w:t xml:space="preserve"> </w:t>
+      </w:r>
+      <w:proofErr w:type="spellStart"/>
+      <w:r>
+        <w:rPr>
+          <w:sz w:val="28"/>
+        </w:rPr>
+        <w:t>xil</w:t>
+      </w:r>
+      <w:proofErr w:type="spellEnd"/>
+      <w:r>
+        <w:rPr>
+          <w:sz w:val="28"/>
+        </w:rPr>
+        <w:t xml:space="preserve"> </w:t>
+      </w:r>
+      <w:r>
+        <w:rPr>
+          <w:sz w:val="28"/>
+        </w:rPr>
+        <w:t>type</w:t>
+      </w:r>
+      <w:r>
+        <w:rPr>
+          <w:sz w:val="28"/>
+        </w:rPr>
+        <w:t xml:space="preserve"> </w:t>
+      </w:r>
+      <w:proofErr w:type="spellStart"/>
+      <w:r>
+        <w:rPr>
+          <w:sz w:val="28"/>
+        </w:rPr>
+        <w:t>qabul</w:t>
+      </w:r>
+      <w:proofErr w:type="spellEnd"/>
+      <w:r>
+        <w:rPr>
+          <w:sz w:val="28"/>
+        </w:rPr>
+        <w:t xml:space="preserve"> </w:t>
+      </w:r>
+      <w:proofErr w:type="spellStart"/>
+      <w:r>
+        <w:rPr>
+          <w:sz w:val="28"/>
+        </w:rPr>
+        <w:t>qilsa</w:t>
+      </w:r>
+      <w:proofErr w:type="spellEnd"/>
+      <w:r>
+        <w:rPr>
+          <w:sz w:val="28"/>
+        </w:rPr>
+        <w:t xml:space="preserve">, </w:t>
+      </w:r>
+      <w:proofErr w:type="spellStart"/>
+      <w:r>
+        <w:rPr>
+          <w:sz w:val="28"/>
+        </w:rPr>
+        <w:t>yuqoridagi</w:t>
+      </w:r>
+      <w:proofErr w:type="spellEnd"/>
+      <w:r>
+        <w:rPr>
+          <w:sz w:val="28"/>
+        </w:rPr>
+        <w:t xml:space="preserve"> </w:t>
+      </w:r>
+      <w:proofErr w:type="spellStart"/>
+      <w:r>
+        <w:rPr>
+          <w:sz w:val="28"/>
+        </w:rPr>
+        <w:t>kabi</w:t>
+      </w:r>
+      <w:proofErr w:type="spellEnd"/>
+      <w:r>
+        <w:rPr>
+          <w:sz w:val="28"/>
+        </w:rPr>
+        <w:t xml:space="preserve"> 2 ta parameter </w:t>
+      </w:r>
+      <w:proofErr w:type="spellStart"/>
+      <w:r>
+        <w:rPr>
+          <w:sz w:val="28"/>
+        </w:rPr>
+        <w:t>yozmasdan</w:t>
+      </w:r>
+      <w:proofErr w:type="spellEnd"/>
+      <w:r>
+        <w:rPr>
+          <w:sz w:val="28"/>
+        </w:rPr>
+        <w:t xml:space="preserve">, 1 ta parameter </w:t>
+      </w:r>
+      <w:proofErr w:type="spellStart"/>
+      <w:r>
+        <w:rPr>
+          <w:sz w:val="28"/>
+        </w:rPr>
+        <w:t>yozish</w:t>
+      </w:r>
+      <w:proofErr w:type="spellEnd"/>
+      <w:r>
+        <w:rPr>
+          <w:sz w:val="28"/>
+        </w:rPr>
+        <w:t xml:space="preserve"> </w:t>
+      </w:r>
+      <w:proofErr w:type="spellStart"/>
+      <w:r>
+        <w:rPr>
+          <w:sz w:val="28"/>
+        </w:rPr>
+        <w:t>mumkin</w:t>
+      </w:r>
+      <w:proofErr w:type="spellEnd"/>
+      <w:r>
+        <w:rPr>
+          <w:sz w:val="28"/>
+        </w:rPr>
+        <w:t>:</w:t>
+      </w:r>
+    </w:p>
+    <w:p>
+      <w:pPr>
+        <w:rPr>
+          <w:sz w:val="28"/>
+        </w:rPr>
+      </w:pPr>
+      <w:r>
+        <w:rPr>
+          <w:noProof/>
+        </w:rPr>
+        <w:drawing>
+          <wp:inline distT="0" distB="0" distL="0" distR="0" wp14:anchorId="51DEEF80" wp14:editId="650E12FF">
+            <wp:extent cx="5295900" cy="6505575"/>
+            <wp:effectExtent l="0" t="0" r="0" b="9525"/>
+            <wp:docPr id="12" name="Рисунок 12"/>
+            <wp:cNvGraphicFramePr>
+              <a:graphicFrameLocks xmlns:a="http://schemas.openxmlformats.org/drawingml/2006/main" noChangeAspect="1"/>
+            </wp:cNvGraphicFramePr>
+            <a:graphic xmlns:a="http://schemas.openxmlformats.org/drawingml/2006/main">
+              <a:graphicData uri="http://schemas.openxmlformats.org/drawingml/2006/picture">
+                <pic:pic xmlns:pic="http://schemas.openxmlformats.org/drawingml/2006/picture">
+                  <pic:nvPicPr>
+                    <pic:cNvPr id="1" name=""/>
+                    <pic:cNvPicPr/>
+                  </pic:nvPicPr>
+                  <pic:blipFill>
+                    <a:blip r:embed="rId15"/>
+                    <a:stretch>
+                      <a:fillRect/>
+                    </a:stretch>
+                  </pic:blipFill>
+                  <pic:spPr>
+                    <a:xfrm>
+                      <a:off x="0" y="0"/>
+                      <a:ext cx="5295900" cy="6505575"/>
+                    </a:xfrm>
+                    <a:prstGeom prst="rect">
+                      <a:avLst/>
+                    </a:prstGeom>
+                  </pic:spPr>
+                </pic:pic>
+              </a:graphicData>
+            </a:graphic>
+          </wp:inline>
+        </w:drawing>
+      </w:r>
+    </w:p>
+    <w:p>
+      <w:pPr>
+        <w:rPr>
+          <w:sz w:val="28"/>
+        </w:rPr>
+      </w:pPr>
+    </w:p>
+    <w:p>
+      <w:pPr>
+        <w:rPr>
+          <w:sz w:val="28"/>
+        </w:rPr>
+      </w:pPr>
+    </w:p>
+    <w:p>
+      <w:pPr>
+        <w:rPr>
+          <w:sz w:val="28"/>
+        </w:rPr>
+      </w:pPr>
+    </w:p>
+    <w:p>
+      <w:r>
+        <w:rPr>
+          <w:sz w:val="28"/>
+        </w:rPr>
+        <w:lastRenderedPageBreak/>
+        <w:tab/>
+      </w:r>
+      <w:proofErr w:type="spellStart"/>
+      <w:r>
+        <w:rPr>
+          <w:sz w:val="28"/>
+        </w:rPr>
+        <w:t>Javada</w:t>
+      </w:r>
+      <w:proofErr w:type="spellEnd"/>
+      <w:r>
+        <w:rPr>
+          <w:sz w:val="28"/>
+        </w:rPr>
+        <w:t xml:space="preserve"> </w:t>
+      </w:r>
+      <w:proofErr w:type="spellStart"/>
+      <w:r>
+        <w:rPr>
+          <w:sz w:val="28"/>
+        </w:rPr>
+        <w:t>Genericslarda</w:t>
+      </w:r>
+      <w:proofErr w:type="spellEnd"/>
+      <w:r>
+        <w:rPr>
+          <w:sz w:val="28"/>
+        </w:rPr>
+        <w:t xml:space="preserve"> Wildcards </w:t>
+      </w:r>
+      <w:proofErr w:type="spellStart"/>
+      <w:r>
+        <w:rPr>
+          <w:sz w:val="28"/>
+        </w:rPr>
+        <w:t>degan</w:t>
+      </w:r>
+      <w:proofErr w:type="spellEnd"/>
+      <w:r>
+        <w:rPr>
+          <w:sz w:val="28"/>
+        </w:rPr>
+        <w:t xml:space="preserve"> </w:t>
+      </w:r>
+      <w:proofErr w:type="spellStart"/>
+      <w:r>
+        <w:rPr>
+          <w:sz w:val="28"/>
+        </w:rPr>
+        <w:t>tushuncha</w:t>
+      </w:r>
+      <w:proofErr w:type="spellEnd"/>
+      <w:r>
+        <w:rPr>
+          <w:sz w:val="28"/>
+        </w:rPr>
+        <w:t xml:space="preserve"> bor. </w:t>
+      </w:r>
+      <w:proofErr w:type="spellStart"/>
+      <w:r>
+        <w:rPr>
+          <w:sz w:val="28"/>
+        </w:rPr>
+        <w:t>Buni</w:t>
+      </w:r>
+      <w:proofErr w:type="spellEnd"/>
+      <w:r>
+        <w:rPr>
+          <w:sz w:val="28"/>
+        </w:rPr>
+        <w:t xml:space="preserve"> </w:t>
+      </w:r>
+      <w:proofErr w:type="spellStart"/>
+      <w:r>
+        <w:rPr>
+          <w:sz w:val="28"/>
+        </w:rPr>
+        <w:t>tushunish</w:t>
+      </w:r>
+      <w:proofErr w:type="spellEnd"/>
+      <w:r>
+        <w:rPr>
+          <w:sz w:val="28"/>
+        </w:rPr>
+        <w:t xml:space="preserve"> </w:t>
+      </w:r>
+      <w:proofErr w:type="spellStart"/>
+      <w:r>
+        <w:rPr>
+          <w:sz w:val="28"/>
+        </w:rPr>
+        <w:t>uchun</w:t>
+      </w:r>
+      <w:proofErr w:type="spellEnd"/>
+      <w:r>
+        <w:rPr>
+          <w:sz w:val="28"/>
+        </w:rPr>
+        <w:t xml:space="preserve"> </w:t>
+      </w:r>
+      <w:proofErr w:type="spellStart"/>
+      <w:r>
+        <w:rPr>
+          <w:sz w:val="28"/>
+        </w:rPr>
+        <w:t>avva</w:t>
+      </w:r>
+      <w:r>
+        <w:rPr>
+          <w:sz w:val="28"/>
+        </w:rPr>
+        <w:t>l</w:t>
+      </w:r>
+      <w:proofErr w:type="spellEnd"/>
+      <w:r>
+        <w:rPr>
+          <w:sz w:val="28"/>
+        </w:rPr>
+        <w:t xml:space="preserve"> </w:t>
+      </w:r>
+      <w:proofErr w:type="spellStart"/>
+      <w:r>
+        <w:rPr>
+          <w:sz w:val="28"/>
+        </w:rPr>
+        <w:t>pastdagi</w:t>
+      </w:r>
+      <w:proofErr w:type="spellEnd"/>
+      <w:r>
+        <w:rPr>
+          <w:sz w:val="28"/>
+        </w:rPr>
+        <w:t xml:space="preserve"> </w:t>
+      </w:r>
+      <w:proofErr w:type="spellStart"/>
+      <w:r>
+        <w:rPr>
+          <w:sz w:val="28"/>
+        </w:rPr>
+        <w:t>mis</w:t>
+      </w:r>
+      <w:r>
+        <w:rPr>
+          <w:sz w:val="28"/>
+        </w:rPr>
+        <w:t>olni</w:t>
+      </w:r>
+      <w:proofErr w:type="spellEnd"/>
+      <w:r>
+        <w:rPr>
+          <w:sz w:val="28"/>
+        </w:rPr>
+        <w:t xml:space="preserve"> </w:t>
+      </w:r>
+      <w:proofErr w:type="spellStart"/>
+      <w:r>
+        <w:rPr>
+          <w:sz w:val="28"/>
+        </w:rPr>
+        <w:t>tushunaylik</w:t>
+      </w:r>
+      <w:proofErr w:type="spellEnd"/>
+      <w:r>
+        <w:rPr>
+          <w:sz w:val="28"/>
+        </w:rPr>
+        <w:t xml:space="preserve">. </w:t>
+      </w:r>
+      <w:r>
+        <w:rPr>
+          <w:sz w:val="28"/>
+        </w:rPr>
+        <w:t xml:space="preserve">7-qatordagi </w:t>
+      </w:r>
+      <w:proofErr w:type="gramStart"/>
+      <w:r>
+        <w:rPr>
+          <w:b/>
+          <w:sz w:val="28"/>
+        </w:rPr>
+        <w:t>foo(</w:t>
+      </w:r>
+      <w:proofErr w:type="gramEnd"/>
+      <w:r>
+        <w:rPr>
+          <w:b/>
+          <w:sz w:val="28"/>
+        </w:rPr>
+        <w:t xml:space="preserve">) </w:t>
+      </w:r>
+      <w:r>
+        <w:rPr>
+          <w:sz w:val="28"/>
+        </w:rPr>
+        <w:t>m-d</w:t>
+      </w:r>
+      <w:r>
+        <w:rPr>
+          <w:sz w:val="28"/>
+        </w:rPr>
+        <w:t xml:space="preserve"> </w:t>
+      </w:r>
+      <w:proofErr w:type="spellStart"/>
+      <w:r>
+        <w:rPr>
+          <w:sz w:val="28"/>
+        </w:rPr>
+        <w:t>parameterga</w:t>
+      </w:r>
+      <w:proofErr w:type="spellEnd"/>
+      <w:r>
+        <w:rPr>
+          <w:sz w:val="28"/>
+        </w:rPr>
+        <w:t xml:space="preserve"> </w:t>
+      </w:r>
+      <w:r>
+        <w:rPr>
+          <w:sz w:val="28"/>
+        </w:rPr>
+        <w:t xml:space="preserve">Animal </w:t>
+      </w:r>
+      <w:proofErr w:type="spellStart"/>
+      <w:r>
+        <w:rPr>
+          <w:sz w:val="28"/>
+        </w:rPr>
+        <w:t>classni</w:t>
+      </w:r>
+      <w:proofErr w:type="spellEnd"/>
+      <w:r>
+        <w:rPr>
+          <w:sz w:val="28"/>
+        </w:rPr>
+        <w:t xml:space="preserve"> </w:t>
+      </w:r>
+      <w:proofErr w:type="spellStart"/>
+      <w:r>
+        <w:rPr>
+          <w:sz w:val="28"/>
+        </w:rPr>
+        <w:t>qabul</w:t>
+      </w:r>
+      <w:proofErr w:type="spellEnd"/>
+      <w:r>
+        <w:rPr>
+          <w:sz w:val="28"/>
+        </w:rPr>
+        <w:t xml:space="preserve"> </w:t>
+      </w:r>
+      <w:proofErr w:type="spellStart"/>
+      <w:r>
+        <w:rPr>
+          <w:sz w:val="28"/>
+        </w:rPr>
+        <w:t>qiladi</w:t>
+      </w:r>
+      <w:proofErr w:type="spellEnd"/>
+      <w:r>
+        <w:rPr>
+          <w:sz w:val="28"/>
+        </w:rPr>
+        <w:t>.</w:t>
+      </w:r>
+      <w:r>
+        <w:rPr>
+          <w:sz w:val="28"/>
+        </w:rPr>
+        <w:t xml:space="preserve"> </w:t>
+      </w:r>
+      <w:proofErr w:type="spellStart"/>
+      <w:r>
+        <w:rPr>
+          <w:sz w:val="28"/>
+        </w:rPr>
+        <w:t>Shuning</w:t>
+      </w:r>
+      <w:proofErr w:type="spellEnd"/>
+      <w:r>
+        <w:rPr>
+          <w:sz w:val="28"/>
+        </w:rPr>
+        <w:t xml:space="preserve"> u-n </w:t>
+      </w:r>
+      <w:proofErr w:type="gramStart"/>
+      <w:r>
+        <w:rPr>
+          <w:sz w:val="28"/>
+        </w:rPr>
+        <w:t>foo(</w:t>
+      </w:r>
+      <w:proofErr w:type="gramEnd"/>
+      <w:r>
+        <w:rPr>
+          <w:sz w:val="28"/>
+        </w:rPr>
+        <w:t>) m-</w:t>
+      </w:r>
+      <w:proofErr w:type="spellStart"/>
+      <w:r>
+        <w:rPr>
+          <w:sz w:val="28"/>
+        </w:rPr>
+        <w:t>dga</w:t>
+      </w:r>
+      <w:proofErr w:type="spellEnd"/>
+      <w:r>
+        <w:rPr>
+          <w:sz w:val="28"/>
+        </w:rPr>
+        <w:t xml:space="preserve"> Animal </w:t>
+      </w:r>
+      <w:proofErr w:type="spellStart"/>
+      <w:r>
+        <w:rPr>
+          <w:sz w:val="28"/>
+        </w:rPr>
+        <w:t>va</w:t>
+      </w:r>
+      <w:proofErr w:type="spellEnd"/>
+      <w:r>
+        <w:rPr>
+          <w:sz w:val="28"/>
+        </w:rPr>
+        <w:t xml:space="preserve"> Dog</w:t>
+      </w:r>
+      <w:r>
+        <w:rPr>
+          <w:sz w:val="28"/>
+        </w:rPr>
+        <w:t xml:space="preserve"> </w:t>
+      </w:r>
+      <w:proofErr w:type="spellStart"/>
+      <w:r>
+        <w:rPr>
+          <w:sz w:val="28"/>
+        </w:rPr>
+        <w:t>objectlarini</w:t>
+      </w:r>
+      <w:proofErr w:type="spellEnd"/>
+      <w:r>
+        <w:rPr>
+          <w:sz w:val="28"/>
+        </w:rPr>
+        <w:t xml:space="preserve"> </w:t>
+      </w:r>
+      <w:proofErr w:type="spellStart"/>
+      <w:r>
+        <w:rPr>
+          <w:sz w:val="28"/>
+        </w:rPr>
+        <w:t>berishimiz</w:t>
+      </w:r>
+      <w:proofErr w:type="spellEnd"/>
+      <w:r>
+        <w:rPr>
+          <w:sz w:val="28"/>
+        </w:rPr>
+        <w:t xml:space="preserve"> </w:t>
+      </w:r>
+      <w:proofErr w:type="spellStart"/>
+      <w:r>
+        <w:rPr>
+          <w:sz w:val="28"/>
+        </w:rPr>
+        <w:t>mumkin</w:t>
+      </w:r>
+      <w:proofErr w:type="spellEnd"/>
+      <w:r>
+        <w:rPr>
+          <w:sz w:val="28"/>
+        </w:rPr>
+        <w:t xml:space="preserve">, </w:t>
+      </w:r>
+      <w:proofErr w:type="spellStart"/>
+      <w:r>
+        <w:rPr>
+          <w:sz w:val="28"/>
+        </w:rPr>
+        <w:t>sababi</w:t>
+      </w:r>
+      <w:proofErr w:type="spellEnd"/>
+      <w:r>
+        <w:rPr>
+          <w:sz w:val="28"/>
+        </w:rPr>
+        <w:t xml:space="preserve"> Dog </w:t>
+      </w:r>
+      <w:proofErr w:type="spellStart"/>
+      <w:r>
+        <w:rPr>
+          <w:sz w:val="28"/>
+        </w:rPr>
+        <w:t>classi</w:t>
+      </w:r>
+      <w:proofErr w:type="spellEnd"/>
+      <w:r>
+        <w:rPr>
+          <w:sz w:val="28"/>
+        </w:rPr>
+        <w:t xml:space="preserve"> Animal </w:t>
+      </w:r>
+      <w:proofErr w:type="spellStart"/>
+      <w:r>
+        <w:rPr>
+          <w:sz w:val="28"/>
+        </w:rPr>
+        <w:t>classni</w:t>
+      </w:r>
+      <w:proofErr w:type="spellEnd"/>
+      <w:r>
+        <w:rPr>
+          <w:sz w:val="28"/>
+        </w:rPr>
+        <w:t xml:space="preserve"> </w:t>
+      </w:r>
+      <w:proofErr w:type="spellStart"/>
+      <w:r>
+        <w:rPr>
+          <w:sz w:val="28"/>
+        </w:rPr>
+        <w:t>bolasidir</w:t>
+      </w:r>
+      <w:proofErr w:type="spellEnd"/>
+      <w:r>
+        <w:rPr>
+          <w:sz w:val="28"/>
+        </w:rPr>
+        <w:t>:</w:t>
+      </w:r>
+    </w:p>
+    <w:p>
+      <w:pPr>
+        <w:rPr>
+          <w:sz w:val="28"/>
+        </w:rPr>
+      </w:pPr>
+      <w:r>
+        <w:rPr>
+          <w:noProof/>
+        </w:rPr>
+        <w:drawing>
+          <wp:inline distT="0" distB="0" distL="0" distR="0" wp14:anchorId="625E46CB" wp14:editId="262505BA">
+            <wp:extent cx="5943600" cy="7052945"/>
+            <wp:effectExtent l="0" t="0" r="0" b="0"/>
+            <wp:docPr id="13" name="Рисунок 13"/>
+            <wp:cNvGraphicFramePr>
+              <a:graphicFrameLocks xmlns:a="http://schemas.openxmlformats.org/drawingml/2006/main" noChangeAspect="1"/>
+            </wp:cNvGraphicFramePr>
+            <a:graphic xmlns:a="http://schemas.openxmlformats.org/drawingml/2006/main">
+              <a:graphicData uri="http://schemas.openxmlformats.org/drawingml/2006/picture">
+                <pic:pic xmlns:pic="http://schemas.openxmlformats.org/drawingml/2006/picture">
+                  <pic:nvPicPr>
+                    <pic:cNvPr id="1" name=""/>
+                    <pic:cNvPicPr/>
+                  </pic:nvPicPr>
+                  <pic:blipFill>
+                    <a:blip r:embed="rId16"/>
+                    <a:stretch>
+                      <a:fillRect/>
+                    </a:stretch>
+                  </pic:blipFill>
+                  <pic:spPr>
+                    <a:xfrm>
+                      <a:off x="0" y="0"/>
+                      <a:ext cx="5943600" cy="7052945"/>
+                    </a:xfrm>
+                    <a:prstGeom prst="rect">
+                      <a:avLst/>
+                    </a:prstGeom>
+                  </pic:spPr>
+                </pic:pic>
+              </a:graphicData>
+            </a:graphic>
+          </wp:inline>
+        </w:drawing>
+      </w:r>
+    </w:p>
+    <w:p>
+      <w:pPr>
+        <w:rPr>
+          <w:sz w:val="28"/>
+        </w:rPr>
+      </w:pPr>
+      <w:r>
+        <w:rPr>
+          <w:sz w:val="28"/>
+        </w:rPr>
+        <w:lastRenderedPageBreak/>
+        <w:tab/>
+      </w:r>
+      <w:proofErr w:type="spellStart"/>
+      <w:r>
+        <w:rPr>
+          <w:sz w:val="28"/>
+        </w:rPr>
+        <w:t>Lekin</w:t>
+      </w:r>
+      <w:proofErr w:type="spellEnd"/>
+      <w:r>
+        <w:rPr>
+          <w:sz w:val="28"/>
+        </w:rPr>
+        <w:t xml:space="preserve"> </w:t>
+      </w:r>
+      <w:r>
+        <w:rPr>
+          <w:sz w:val="28"/>
+        </w:rPr>
+        <w:t xml:space="preserve">biz </w:t>
+      </w:r>
+      <w:proofErr w:type="spellStart"/>
+      <w:r>
+        <w:rPr>
+          <w:sz w:val="28"/>
+        </w:rPr>
+        <w:t>shu</w:t>
+      </w:r>
+      <w:proofErr w:type="spellEnd"/>
+      <w:r>
+        <w:rPr>
+          <w:sz w:val="28"/>
+        </w:rPr>
+        <w:t xml:space="preserve"> </w:t>
+      </w:r>
+      <w:proofErr w:type="spellStart"/>
+      <w:r>
+        <w:rPr>
+          <w:sz w:val="28"/>
+        </w:rPr>
+        <w:t>ishni</w:t>
+      </w:r>
+      <w:proofErr w:type="spellEnd"/>
+      <w:r>
+        <w:rPr>
+          <w:sz w:val="28"/>
+        </w:rPr>
+        <w:t xml:space="preserve"> </w:t>
+      </w:r>
+      <w:proofErr w:type="spellStart"/>
+      <w:r>
+        <w:rPr>
+          <w:sz w:val="28"/>
+        </w:rPr>
+        <w:t>Genericslarda</w:t>
+      </w:r>
+      <w:proofErr w:type="spellEnd"/>
+      <w:r>
+        <w:rPr>
+          <w:sz w:val="28"/>
+        </w:rPr>
+        <w:t xml:space="preserve"> </w:t>
+      </w:r>
+      <w:proofErr w:type="spellStart"/>
+      <w:r>
+        <w:rPr>
+          <w:sz w:val="28"/>
+        </w:rPr>
+        <w:t>qilsak</w:t>
+      </w:r>
+      <w:proofErr w:type="spellEnd"/>
+      <w:r>
+        <w:rPr>
+          <w:sz w:val="28"/>
+        </w:rPr>
+        <w:t xml:space="preserve">, </w:t>
+      </w:r>
+      <w:proofErr w:type="spellStart"/>
+      <w:r>
+        <w:rPr>
+          <w:sz w:val="28"/>
+        </w:rPr>
+        <w:t>ya’ni</w:t>
+      </w:r>
+      <w:proofErr w:type="spellEnd"/>
+      <w:r>
+        <w:rPr>
+          <w:sz w:val="28"/>
+        </w:rPr>
+        <w:t xml:space="preserve"> 15-qatordagi </w:t>
+      </w:r>
+      <w:proofErr w:type="gramStart"/>
+      <w:r>
+        <w:rPr>
+          <w:sz w:val="28"/>
+        </w:rPr>
+        <w:t>foo(</w:t>
+      </w:r>
+      <w:proofErr w:type="gramEnd"/>
+      <w:r>
+        <w:rPr>
+          <w:sz w:val="28"/>
+        </w:rPr>
+        <w:t xml:space="preserve">) </w:t>
+      </w:r>
+      <w:proofErr w:type="spellStart"/>
+      <w:r>
+        <w:rPr>
+          <w:sz w:val="28"/>
+        </w:rPr>
+        <w:t>methodga</w:t>
+      </w:r>
+      <w:proofErr w:type="spellEnd"/>
+      <w:r>
+        <w:rPr>
+          <w:sz w:val="28"/>
+        </w:rPr>
+        <w:t xml:space="preserve"> </w:t>
+      </w:r>
+      <w:proofErr w:type="spellStart"/>
+      <w:r>
+        <w:rPr>
+          <w:sz w:val="28"/>
+        </w:rPr>
+        <w:t>parametri</w:t>
+      </w:r>
+      <w:proofErr w:type="spellEnd"/>
+      <w:r>
+        <w:rPr>
+          <w:sz w:val="28"/>
+        </w:rPr>
+        <w:t xml:space="preserve"> </w:t>
+      </w:r>
+      <w:r>
+        <w:rPr>
+          <w:sz w:val="28"/>
+        </w:rPr>
+        <w:t xml:space="preserve">Animal </w:t>
+      </w:r>
+      <w:proofErr w:type="spellStart"/>
+      <w:r>
+        <w:rPr>
+          <w:sz w:val="28"/>
+        </w:rPr>
+        <w:t>classni</w:t>
+      </w:r>
+      <w:proofErr w:type="spellEnd"/>
+      <w:r>
+        <w:rPr>
+          <w:sz w:val="28"/>
+        </w:rPr>
+        <w:t xml:space="preserve"> </w:t>
+      </w:r>
+      <w:proofErr w:type="spellStart"/>
+      <w:r>
+        <w:rPr>
+          <w:sz w:val="28"/>
+        </w:rPr>
+        <w:t>qabul</w:t>
+      </w:r>
+      <w:proofErr w:type="spellEnd"/>
+      <w:r>
+        <w:rPr>
+          <w:sz w:val="28"/>
+        </w:rPr>
+        <w:t xml:space="preserve"> </w:t>
+      </w:r>
+      <w:proofErr w:type="spellStart"/>
+      <w:r>
+        <w:rPr>
+          <w:sz w:val="28"/>
+        </w:rPr>
+        <w:t>qiladi</w:t>
+      </w:r>
+      <w:proofErr w:type="spellEnd"/>
+      <w:r>
+        <w:rPr>
+          <w:sz w:val="28"/>
+        </w:rPr>
+        <w:t xml:space="preserve">, </w:t>
+      </w:r>
+      <w:proofErr w:type="spellStart"/>
+      <w:r>
+        <w:rPr>
+          <w:sz w:val="28"/>
+        </w:rPr>
+        <w:t>lekin</w:t>
+      </w:r>
+      <w:proofErr w:type="spellEnd"/>
+      <w:r>
+        <w:rPr>
+          <w:sz w:val="28"/>
+        </w:rPr>
+        <w:t xml:space="preserve"> biz </w:t>
+      </w:r>
+      <w:proofErr w:type="spellStart"/>
+      <w:r>
+        <w:rPr>
+          <w:sz w:val="28"/>
+        </w:rPr>
+        <w:t>unga</w:t>
+      </w:r>
+      <w:proofErr w:type="spellEnd"/>
+      <w:r>
+        <w:rPr>
+          <w:sz w:val="28"/>
+        </w:rPr>
+        <w:t xml:space="preserve"> Dog </w:t>
+      </w:r>
+      <w:proofErr w:type="spellStart"/>
+      <w:r>
+        <w:rPr>
+          <w:sz w:val="28"/>
+        </w:rPr>
+        <w:t>classni</w:t>
+      </w:r>
+      <w:proofErr w:type="spellEnd"/>
+      <w:r>
+        <w:rPr>
+          <w:sz w:val="28"/>
+        </w:rPr>
+        <w:t xml:space="preserve"> </w:t>
+      </w:r>
+      <w:proofErr w:type="spellStart"/>
+      <w:r>
+        <w:rPr>
+          <w:sz w:val="28"/>
+        </w:rPr>
+        <w:t>objectini</w:t>
+      </w:r>
+      <w:proofErr w:type="spellEnd"/>
+      <w:r>
+        <w:rPr>
+          <w:sz w:val="28"/>
+        </w:rPr>
+        <w:t xml:space="preserve"> </w:t>
+      </w:r>
+      <w:proofErr w:type="spellStart"/>
+      <w:r>
+        <w:rPr>
+          <w:sz w:val="28"/>
+        </w:rPr>
+        <w:t>bera</w:t>
+      </w:r>
+      <w:proofErr w:type="spellEnd"/>
+      <w:r>
+        <w:rPr>
+          <w:sz w:val="28"/>
+        </w:rPr>
+        <w:t xml:space="preserve"> </w:t>
+      </w:r>
+      <w:proofErr w:type="spellStart"/>
+      <w:r>
+        <w:rPr>
+          <w:sz w:val="28"/>
+        </w:rPr>
+        <w:t>olmaymiz</w:t>
+      </w:r>
+      <w:proofErr w:type="spellEnd"/>
+      <w:r>
+        <w:rPr>
+          <w:sz w:val="28"/>
+        </w:rPr>
+        <w:t xml:space="preserve">. Bu </w:t>
+      </w:r>
+      <w:proofErr w:type="spellStart"/>
+      <w:r>
+        <w:rPr>
+          <w:sz w:val="28"/>
+        </w:rPr>
+        <w:t>holat</w:t>
+      </w:r>
+      <w:proofErr w:type="spellEnd"/>
+      <w:r>
+        <w:rPr>
+          <w:sz w:val="28"/>
+        </w:rPr>
+        <w:t xml:space="preserve"> </w:t>
+      </w:r>
+      <w:proofErr w:type="spellStart"/>
+      <w:r>
+        <w:rPr>
+          <w:sz w:val="28"/>
+        </w:rPr>
+        <w:t>Genericslarda</w:t>
+      </w:r>
+      <w:proofErr w:type="spellEnd"/>
+      <w:r>
+        <w:rPr>
+          <w:sz w:val="28"/>
+        </w:rPr>
+        <w:t xml:space="preserve"> </w:t>
+      </w:r>
+      <w:proofErr w:type="spellStart"/>
+      <w:r>
+        <w:rPr>
+          <w:sz w:val="28"/>
+        </w:rPr>
+        <w:t>ishlamaydi</w:t>
+      </w:r>
+      <w:proofErr w:type="spellEnd"/>
+      <w:r>
+        <w:rPr>
+          <w:sz w:val="28"/>
+        </w:rPr>
+        <w:t xml:space="preserve">, </w:t>
+      </w:r>
+      <w:proofErr w:type="spellStart"/>
+      <w:r>
+        <w:rPr>
+          <w:sz w:val="28"/>
+        </w:rPr>
+        <w:t>xatolik</w:t>
+      </w:r>
+      <w:proofErr w:type="spellEnd"/>
+      <w:r>
+        <w:rPr>
+          <w:sz w:val="28"/>
+        </w:rPr>
+        <w:t xml:space="preserve"> </w:t>
+      </w:r>
+      <w:proofErr w:type="spellStart"/>
+      <w:r>
+        <w:rPr>
+          <w:sz w:val="28"/>
+        </w:rPr>
+        <w:t>beradi</w:t>
+      </w:r>
+      <w:proofErr w:type="spellEnd"/>
+      <w:r>
+        <w:rPr>
+          <w:sz w:val="28"/>
+        </w:rPr>
+        <w:t>:</w:t>
+      </w:r>
+    </w:p>
+    <w:p>
+      <w:pPr>
+        <w:rPr>
+          <w:sz w:val="28"/>
+        </w:rPr>
+      </w:pPr>
+      <w:r>
+        <w:rPr>
+          <w:noProof/>
+        </w:rPr>
+        <w:drawing>
+          <wp:inline distT="0" distB="0" distL="0" distR="0" wp14:anchorId="476FB2E2" wp14:editId="715E7759">
+            <wp:extent cx="5943600" cy="5506085"/>
+            <wp:effectExtent l="0" t="0" r="0" b="0"/>
+            <wp:docPr id="14" name="Рисунок 14"/>
+            <wp:cNvGraphicFramePr>
+              <a:graphicFrameLocks xmlns:a="http://schemas.openxmlformats.org/drawingml/2006/main" noChangeAspect="1"/>
+            </wp:cNvGraphicFramePr>
+            <a:graphic xmlns:a="http://schemas.openxmlformats.org/drawingml/2006/main">
+              <a:graphicData uri="http://schemas.openxmlformats.org/drawingml/2006/picture">
+                <pic:pic xmlns:pic="http://schemas.openxmlformats.org/drawingml/2006/picture">
+                  <pic:nvPicPr>
+                    <pic:cNvPr id="1" name=""/>
+                    <pic:cNvPicPr/>
+                  </pic:nvPicPr>
+                  <pic:blipFill>
+                    <a:blip r:embed="rId17"/>
+                    <a:stretch>
+                      <a:fillRect/>
+                    </a:stretch>
+                  </pic:blipFill>
+                  <pic:spPr>
+                    <a:xfrm>
+                      <a:off x="0" y="0"/>
+                      <a:ext cx="5943600" cy="5506085"/>
+                    </a:xfrm>
+                    <a:prstGeom prst="rect">
+                      <a:avLst/>
+                    </a:prstGeom>
+                  </pic:spPr>
+                </pic:pic>
+              </a:graphicData>
+            </a:graphic>
+          </wp:inline>
+        </w:drawing>
+      </w:r>
+    </w:p>
+    <w:p>
+      <w:pPr>
+        <w:rPr>
+          <w:sz w:val="28"/>
+        </w:rPr>
+      </w:pPr>
+    </w:p>
+    <w:p>
+      <w:pPr>
+        <w:rPr>
+          <w:sz w:val="28"/>
+        </w:rPr>
+      </w:pPr>
+    </w:p>
+    <w:p>
+      <w:pPr>
+        <w:rPr>
+          <w:sz w:val="28"/>
+        </w:rPr>
+      </w:pPr>
+    </w:p>
+    <w:p>
+      <w:pPr>
+        <w:rPr>
+          <w:sz w:val="28"/>
+        </w:rPr>
+      </w:pPr>
+    </w:p>
+    <w:p>
+      <w:pPr>
+        <w:rPr>
+          <w:sz w:val="28"/>
+        </w:rPr>
+      </w:pPr>
+    </w:p>
+    <w:p>
+      <w:pPr>
+        <w:rPr>
+          <w:sz w:val="28"/>
+        </w:rPr>
+      </w:pPr>
+      <w:r>
+        <w:rPr>
+          <w:sz w:val="28"/>
+        </w:rPr>
+        <w:lastRenderedPageBreak/>
+        <w:tab/>
+      </w:r>
+      <w:proofErr w:type="spellStart"/>
+      <w:r>
+        <w:rPr>
+          <w:sz w:val="28"/>
+        </w:rPr>
+        <w:t>Xattoki</w:t>
+      </w:r>
+      <w:proofErr w:type="spellEnd"/>
+      <w:r>
+        <w:rPr>
+          <w:sz w:val="28"/>
+        </w:rPr>
+        <w:t xml:space="preserve"> </w:t>
+      </w:r>
+      <w:proofErr w:type="gramStart"/>
+      <w:r>
+        <w:rPr>
+          <w:sz w:val="28"/>
+        </w:rPr>
+        <w:t>foo(</w:t>
+      </w:r>
+      <w:proofErr w:type="gramEnd"/>
+      <w:r>
+        <w:rPr>
+          <w:sz w:val="28"/>
+        </w:rPr>
+        <w:t xml:space="preserve">) m-d </w:t>
+      </w:r>
+      <w:r>
+        <w:rPr>
+          <w:sz w:val="28"/>
+        </w:rPr>
+        <w:t xml:space="preserve">ham </w:t>
+      </w:r>
+      <w:r>
+        <w:rPr>
+          <w:sz w:val="28"/>
+        </w:rPr>
+        <w:t xml:space="preserve">Dog </w:t>
+      </w:r>
+      <w:proofErr w:type="spellStart"/>
+      <w:r>
+        <w:rPr>
+          <w:sz w:val="28"/>
+        </w:rPr>
+        <w:t>classni</w:t>
+      </w:r>
+      <w:proofErr w:type="spellEnd"/>
+      <w:r>
+        <w:rPr>
+          <w:sz w:val="28"/>
+        </w:rPr>
+        <w:t xml:space="preserve"> </w:t>
+      </w:r>
+      <w:r>
+        <w:rPr>
+          <w:sz w:val="28"/>
+        </w:rPr>
+        <w:t xml:space="preserve">parameter </w:t>
+      </w:r>
+      <w:proofErr w:type="spellStart"/>
+      <w:r>
+        <w:rPr>
+          <w:sz w:val="28"/>
+        </w:rPr>
+        <w:t>sifatida</w:t>
+      </w:r>
+      <w:proofErr w:type="spellEnd"/>
+      <w:r>
+        <w:rPr>
+          <w:sz w:val="28"/>
+        </w:rPr>
+        <w:t xml:space="preserve"> </w:t>
+      </w:r>
+      <w:proofErr w:type="spellStart"/>
+      <w:r>
+        <w:rPr>
+          <w:sz w:val="28"/>
+        </w:rPr>
+        <w:t>qabul</w:t>
+      </w:r>
+      <w:proofErr w:type="spellEnd"/>
+      <w:r>
+        <w:rPr>
+          <w:sz w:val="28"/>
+        </w:rPr>
+        <w:t xml:space="preserve"> </w:t>
+      </w:r>
+      <w:proofErr w:type="spellStart"/>
+      <w:r>
+        <w:rPr>
+          <w:sz w:val="28"/>
+        </w:rPr>
+        <w:t>qilsa</w:t>
+      </w:r>
+      <w:proofErr w:type="spellEnd"/>
+      <w:r>
+        <w:rPr>
+          <w:sz w:val="28"/>
+        </w:rPr>
+        <w:t xml:space="preserve">, </w:t>
+      </w:r>
+      <w:proofErr w:type="spellStart"/>
+      <w:r>
+        <w:rPr>
+          <w:sz w:val="28"/>
+        </w:rPr>
+        <w:t>unga</w:t>
+      </w:r>
+      <w:proofErr w:type="spellEnd"/>
+      <w:r>
+        <w:rPr>
+          <w:sz w:val="28"/>
+        </w:rPr>
+        <w:t xml:space="preserve"> Animal </w:t>
+      </w:r>
+      <w:proofErr w:type="spellStart"/>
+      <w:r>
+        <w:rPr>
+          <w:sz w:val="28"/>
+        </w:rPr>
+        <w:t>objectni</w:t>
+      </w:r>
+      <w:proofErr w:type="spellEnd"/>
+      <w:r>
+        <w:rPr>
+          <w:sz w:val="28"/>
+        </w:rPr>
+        <w:t xml:space="preserve"> </w:t>
+      </w:r>
+      <w:proofErr w:type="spellStart"/>
+      <w:r>
+        <w:rPr>
+          <w:sz w:val="28"/>
+        </w:rPr>
+        <w:t>jo’nata</w:t>
+      </w:r>
+      <w:proofErr w:type="spellEnd"/>
+      <w:r>
+        <w:rPr>
+          <w:sz w:val="28"/>
+        </w:rPr>
+        <w:t xml:space="preserve"> </w:t>
+      </w:r>
+      <w:proofErr w:type="spellStart"/>
+      <w:r>
+        <w:rPr>
+          <w:sz w:val="28"/>
+        </w:rPr>
+        <w:t>olmaymiz</w:t>
+      </w:r>
+      <w:proofErr w:type="spellEnd"/>
+      <w:r>
+        <w:rPr>
+          <w:sz w:val="28"/>
+        </w:rPr>
+        <w:t xml:space="preserve"> </w:t>
+      </w:r>
+      <w:proofErr w:type="spellStart"/>
+      <w:r>
+        <w:rPr>
+          <w:sz w:val="28"/>
+        </w:rPr>
+        <w:t>xatolik</w:t>
+      </w:r>
+      <w:proofErr w:type="spellEnd"/>
+      <w:r>
+        <w:rPr>
+          <w:sz w:val="28"/>
+        </w:rPr>
+        <w:t xml:space="preserve"> </w:t>
+      </w:r>
+      <w:proofErr w:type="spellStart"/>
+      <w:r>
+        <w:rPr>
+          <w:sz w:val="28"/>
+        </w:rPr>
+        <w:t>beradi</w:t>
+      </w:r>
+      <w:proofErr w:type="spellEnd"/>
+      <w:r>
+        <w:rPr>
+          <w:sz w:val="28"/>
+        </w:rPr>
+        <w:t xml:space="preserve">. 11-qatorda </w:t>
+      </w:r>
+      <w:proofErr w:type="spellStart"/>
+      <w:r>
+        <w:rPr>
+          <w:sz w:val="28"/>
+        </w:rPr>
+        <w:t>xatolik</w:t>
+      </w:r>
+      <w:proofErr w:type="spellEnd"/>
+      <w:r>
+        <w:rPr>
+          <w:sz w:val="28"/>
+        </w:rPr>
+        <w:t xml:space="preserve"> </w:t>
+      </w:r>
+      <w:proofErr w:type="spellStart"/>
+      <w:r>
+        <w:rPr>
+          <w:sz w:val="28"/>
+        </w:rPr>
+        <w:t>beradi</w:t>
+      </w:r>
+      <w:proofErr w:type="spellEnd"/>
+      <w:r>
+        <w:rPr>
+          <w:sz w:val="28"/>
+        </w:rPr>
+        <w:t>:</w:t>
+      </w:r>
+    </w:p>
+    <w:p>
+      <w:pPr>
+        <w:rPr>
+          <w:sz w:val="28"/>
+        </w:rPr>
+      </w:pPr>
+      <w:r>
+        <w:rPr>
+          <w:noProof/>
+        </w:rPr>
+        <w:drawing>
+          <wp:anchor distT="0" distB="0" distL="114300" distR="114300" simplePos="0" relativeHeight="251658240" behindDoc="0" locked="0" layoutInCell="1" allowOverlap="1">
+            <wp:simplePos x="914400" y="1484986"/>
+            <wp:positionH relativeFrom="column">
+              <wp:align>left</wp:align>
+            </wp:positionH>
+            <wp:positionV relativeFrom="paragraph">
+              <wp:align>top</wp:align>
+            </wp:positionV>
+            <wp:extent cx="5581650" cy="6067425"/>
+            <wp:effectExtent l="0" t="0" r="0" b="9525"/>
+            <wp:wrapSquare wrapText="bothSides"/>
+            <wp:docPr id="15" name="Рисунок 15"/>
+            <wp:cNvGraphicFramePr>
+              <a:graphicFrameLocks xmlns:a="http://schemas.openxmlformats.org/drawingml/2006/main" noChangeAspect="1"/>
+            </wp:cNvGraphicFramePr>
+            <a:graphic xmlns:a="http://schemas.openxmlformats.org/drawingml/2006/main">
+              <a:graphicData uri="http://schemas.openxmlformats.org/drawingml/2006/picture">
+                <pic:pic xmlns:pic="http://schemas.openxmlformats.org/drawingml/2006/picture">
+                  <pic:nvPicPr>
+                    <pic:cNvPr id="1" name=""/>
+                    <pic:cNvPicPr/>
+                  </pic:nvPicPr>
+                  <pic:blipFill>
+                    <a:blip r:embed="rId18">
+                      <a:extLst>
+                        <a:ext uri="{28A0092B-C50C-407E-A947-70E740481C1C}">
+                          <a14:useLocalDpi xmlns:a14="http://schemas.microsoft.com/office/drawing/2010/main" val="0"/>
+                        </a:ext>
+                      </a:extLst>
+                    </a:blip>
+                    <a:stretch>
+                      <a:fillRect/>
+                    </a:stretch>
+                  </pic:blipFill>
+                  <pic:spPr>
+                    <a:xfrm>
+                      <a:off x="0" y="0"/>
+                      <a:ext cx="5581650" cy="6067425"/>
+                    </a:xfrm>
+                    <a:prstGeom prst="rect">
+                      <a:avLst/>
+                    </a:prstGeom>
+                  </pic:spPr>
+                </pic:pic>
+              </a:graphicData>
+            </a:graphic>
+          </wp:anchor>
+        </w:drawing>
+      </w:r>
+    </w:p>
+    <w:p>
+      <w:pPr>
+        <w:rPr>
+          <w:sz w:val="28"/>
+        </w:rPr>
+      </w:pPr>
+    </w:p>
+    <w:p>
+      <w:pPr>
+        <w:rPr>
+          <w:sz w:val="28"/>
+        </w:rPr>
+      </w:pPr>
+    </w:p>
+    <w:p>
+      <w:pPr>
+        <w:rPr>
+          <w:sz w:val="28"/>
+        </w:rPr>
+      </w:pPr>
+    </w:p>
+    <w:p>
+      <w:pPr>
+        <w:rPr>
+          <w:sz w:val="28"/>
+        </w:rPr>
+      </w:pPr>
+    </w:p>
+    <w:p>
+      <w:pPr>
+        <w:rPr>
+          <w:sz w:val="28"/>
+        </w:rPr>
+      </w:pPr>
+    </w:p>
+    <w:p>
+      <w:pPr>
+        <w:rPr>
+          <w:sz w:val="28"/>
+        </w:rPr>
+      </w:pPr>
+    </w:p>
+    <w:p>
+      <w:pPr>
+        <w:rPr>
+          <w:sz w:val="28"/>
+        </w:rPr>
+      </w:pPr>
+    </w:p>
+    <w:p>
+      <w:pPr>
+        <w:rPr>
+          <w:sz w:val="28"/>
+        </w:rPr>
+      </w:pPr>
+    </w:p>
+    <w:p>
+      <w:pPr>
+        <w:rPr>
+          <w:sz w:val="28"/>
+        </w:rPr>
+      </w:pPr>
+    </w:p>
+    <w:p>
+      <w:pPr>
+        <w:rPr>
+          <w:sz w:val="28"/>
+        </w:rPr>
+      </w:pPr>
+    </w:p>
+    <w:p>
+      <w:pPr>
+        <w:rPr>
+          <w:sz w:val="28"/>
+        </w:rPr>
+      </w:pPr>
+    </w:p>
+    <w:p>
+      <w:pPr>
+        <w:rPr>
+          <w:sz w:val="28"/>
+        </w:rPr>
+      </w:pPr>
+    </w:p>
+    <w:p>
+      <w:pPr>
+        <w:rPr>
+          <w:sz w:val="28"/>
+        </w:rPr>
+      </w:pPr>
+    </w:p>
+    <w:p>
+      <w:pPr>
+        <w:rPr>
+          <w:sz w:val="28"/>
+        </w:rPr>
+      </w:pPr>
+    </w:p>
+    <w:p>
+      <w:pPr>
+        <w:rPr>
+          <w:sz w:val="28"/>
+        </w:rPr>
+      </w:pPr>
+    </w:p>
+    <w:p>
+      <w:pPr>
+        <w:rPr>
+          <w:sz w:val="28"/>
+        </w:rPr>
+      </w:pPr>
+    </w:p>
+    <w:p>
+      <w:pPr>
+        <w:rPr>
+          <w:sz w:val="28"/>
+        </w:rPr>
+      </w:pPr>
+    </w:p>
+    <w:p>
+      <w:pPr>
+        <w:rPr>
+          <w:sz w:val="28"/>
+        </w:rPr>
+      </w:pPr>
+    </w:p>
+    <w:p>
+      <w:pPr>
+        <w:rPr>
+          <w:sz w:val="28"/>
+        </w:rPr>
+      </w:pPr>
+    </w:p>
+    <w:p>
+      <w:pPr>
+        <w:rPr>
+          <w:sz w:val="28"/>
+        </w:rPr>
+      </w:pPr>
+    </w:p>
+    <w:p>
+      <w:pPr>
+        <w:rPr>
+          <w:sz w:val="28"/>
+        </w:rPr>
+      </w:pPr>
+    </w:p>
+    <w:p>
+      <w:pPr>
+        <w:rPr>
+          <w:sz w:val="28"/>
+        </w:rPr>
+      </w:pPr>
+    </w:p>
+    <w:p>
+      <w:pPr>
+        <w:rPr>
+          <w:sz w:val="28"/>
+        </w:rPr>
+      </w:pPr>
+      <w:r>
+        <w:rPr>
+          <w:sz w:val="28"/>
+        </w:rPr>
+        <w:lastRenderedPageBreak/>
+        <w:tab/>
+      </w:r>
+      <w:proofErr w:type="spellStart"/>
+      <w:r>
+        <w:rPr>
+          <w:sz w:val="24"/>
+        </w:rPr>
+        <w:t>Bundan</w:t>
+      </w:r>
+      <w:proofErr w:type="spellEnd"/>
+      <w:r>
+        <w:rPr>
+          <w:sz w:val="24"/>
+        </w:rPr>
+        <w:t xml:space="preserve"> </w:t>
+      </w:r>
+      <w:proofErr w:type="spellStart"/>
+      <w:r>
+        <w:rPr>
+          <w:sz w:val="24"/>
+        </w:rPr>
+        <w:t>qutulish</w:t>
+      </w:r>
+      <w:proofErr w:type="spellEnd"/>
+      <w:r>
+        <w:rPr>
+          <w:sz w:val="24"/>
+        </w:rPr>
+        <w:t xml:space="preserve"> </w:t>
+      </w:r>
+      <w:proofErr w:type="spellStart"/>
+      <w:r>
+        <w:rPr>
+          <w:sz w:val="24"/>
+        </w:rPr>
+        <w:t>uchun</w:t>
+      </w:r>
+      <w:proofErr w:type="spellEnd"/>
+      <w:r>
+        <w:rPr>
+          <w:sz w:val="24"/>
+        </w:rPr>
+        <w:t xml:space="preserve"> </w:t>
+      </w:r>
+      <w:proofErr w:type="spellStart"/>
+      <w:r>
+        <w:rPr>
+          <w:sz w:val="24"/>
+        </w:rPr>
+        <w:t>bizga</w:t>
+      </w:r>
+      <w:proofErr w:type="spellEnd"/>
+      <w:r>
+        <w:rPr>
+          <w:sz w:val="24"/>
+        </w:rPr>
+        <w:t xml:space="preserve"> Wildcard </w:t>
+      </w:r>
+      <w:proofErr w:type="spellStart"/>
+      <w:r>
+        <w:rPr>
+          <w:sz w:val="24"/>
+        </w:rPr>
+        <w:t>degan</w:t>
+      </w:r>
+      <w:proofErr w:type="spellEnd"/>
+      <w:r>
+        <w:rPr>
+          <w:sz w:val="24"/>
+        </w:rPr>
+        <w:t xml:space="preserve"> </w:t>
+      </w:r>
+      <w:proofErr w:type="spellStart"/>
+      <w:r>
+        <w:rPr>
+          <w:sz w:val="24"/>
+        </w:rPr>
+        <w:t>tushuncha</w:t>
+      </w:r>
+      <w:proofErr w:type="spellEnd"/>
+      <w:r>
+        <w:rPr>
+          <w:sz w:val="24"/>
+        </w:rPr>
+        <w:t xml:space="preserve"> </w:t>
+      </w:r>
+      <w:proofErr w:type="spellStart"/>
+      <w:r>
+        <w:rPr>
+          <w:sz w:val="24"/>
+        </w:rPr>
+        <w:t>yordam</w:t>
+      </w:r>
+      <w:proofErr w:type="spellEnd"/>
+      <w:r>
+        <w:rPr>
+          <w:sz w:val="24"/>
+        </w:rPr>
+        <w:t xml:space="preserve"> </w:t>
+      </w:r>
+      <w:proofErr w:type="spellStart"/>
+      <w:r>
+        <w:rPr>
+          <w:sz w:val="24"/>
+        </w:rPr>
+        <w:t>beradi</w:t>
+      </w:r>
+      <w:proofErr w:type="spellEnd"/>
+      <w:r>
+        <w:rPr>
+          <w:sz w:val="24"/>
+        </w:rPr>
+        <w:t>.</w:t>
+      </w:r>
+      <w:r>
+        <w:rPr>
+          <w:sz w:val="24"/>
+        </w:rPr>
+        <w:t xml:space="preserve"> 13-qatorda biz </w:t>
+      </w:r>
+      <w:proofErr w:type="spellStart"/>
+      <w:r>
+        <w:rPr>
+          <w:sz w:val="24"/>
+        </w:rPr>
+        <w:t>Wildcarddan</w:t>
+      </w:r>
+      <w:proofErr w:type="spellEnd"/>
+      <w:r>
+        <w:rPr>
+          <w:sz w:val="24"/>
+        </w:rPr>
+        <w:t xml:space="preserve"> </w:t>
+      </w:r>
+      <w:proofErr w:type="spellStart"/>
+      <w:r>
+        <w:rPr>
+          <w:sz w:val="24"/>
+        </w:rPr>
+        <w:t>foydalanganmiz</w:t>
+      </w:r>
+      <w:proofErr w:type="spellEnd"/>
+      <w:r>
+        <w:rPr>
+          <w:sz w:val="24"/>
+        </w:rPr>
+        <w:t>. “</w:t>
+      </w:r>
+      <w:r>
+        <w:rPr>
+          <w:b/>
+          <w:sz w:val="24"/>
+        </w:rPr>
+        <w:t xml:space="preserve">? </w:t>
+      </w:r>
+      <w:proofErr w:type="gramStart"/>
+      <w:r>
+        <w:rPr>
+          <w:b/>
+          <w:sz w:val="24"/>
+        </w:rPr>
+        <w:t>extends</w:t>
+      </w:r>
+      <w:proofErr w:type="gramEnd"/>
+      <w:r>
+        <w:rPr>
+          <w:b/>
+          <w:sz w:val="24"/>
+        </w:rPr>
+        <w:t xml:space="preserve"> Animal</w:t>
+      </w:r>
+      <w:r>
+        <w:rPr>
+          <w:sz w:val="24"/>
+        </w:rPr>
+        <w:t xml:space="preserve">” </w:t>
+      </w:r>
+      <w:proofErr w:type="spellStart"/>
+      <w:r>
+        <w:rPr>
+          <w:sz w:val="24"/>
+        </w:rPr>
+        <w:t>bu</w:t>
+      </w:r>
+      <w:proofErr w:type="spellEnd"/>
+      <w:r>
+        <w:rPr>
+          <w:sz w:val="24"/>
+        </w:rPr>
+        <w:t xml:space="preserve"> </w:t>
+      </w:r>
+      <w:proofErr w:type="spellStart"/>
+      <w:r>
+        <w:rPr>
+          <w:sz w:val="24"/>
+        </w:rPr>
+        <w:t>wildcardni</w:t>
+      </w:r>
+      <w:proofErr w:type="spellEnd"/>
+      <w:r>
+        <w:rPr>
+          <w:sz w:val="24"/>
+        </w:rPr>
+        <w:t xml:space="preserve"> </w:t>
+      </w:r>
+      <w:proofErr w:type="spellStart"/>
+      <w:r>
+        <w:rPr>
+          <w:sz w:val="24"/>
+        </w:rPr>
+        <w:t>bildiradi</w:t>
+      </w:r>
+      <w:proofErr w:type="spellEnd"/>
+      <w:r>
+        <w:rPr>
+          <w:sz w:val="24"/>
+        </w:rPr>
+        <w:t xml:space="preserve">. Bu </w:t>
+      </w:r>
+      <w:proofErr w:type="spellStart"/>
+      <w:proofErr w:type="gramStart"/>
+      <w:r>
+        <w:rPr>
+          <w:sz w:val="24"/>
+        </w:rPr>
+        <w:t>yerda</w:t>
+      </w:r>
+      <w:proofErr w:type="spellEnd"/>
+      <w:r>
+        <w:rPr>
+          <w:sz w:val="24"/>
+        </w:rPr>
+        <w:t xml:space="preserve"> </w:t>
+      </w:r>
+      <w:r>
+        <w:rPr>
+          <w:b/>
+          <w:sz w:val="24"/>
+        </w:rPr>
+        <w:t>?</w:t>
+      </w:r>
+      <w:proofErr w:type="gramEnd"/>
+      <w:r>
+        <w:rPr>
+          <w:sz w:val="24"/>
+        </w:rPr>
+        <w:t xml:space="preserve"> </w:t>
+      </w:r>
+      <w:proofErr w:type="spellStart"/>
+      <w:proofErr w:type="gramStart"/>
+      <w:r>
+        <w:rPr>
+          <w:sz w:val="24"/>
+        </w:rPr>
+        <w:t>belgi</w:t>
+      </w:r>
+      <w:proofErr w:type="spellEnd"/>
+      <w:proofErr w:type="gramEnd"/>
+      <w:r>
+        <w:rPr>
+          <w:sz w:val="24"/>
+        </w:rPr>
+        <w:t xml:space="preserve"> </w:t>
+      </w:r>
+      <w:proofErr w:type="spellStart"/>
+      <w:r>
+        <w:rPr>
+          <w:sz w:val="24"/>
+        </w:rPr>
+        <w:t>istalgan</w:t>
+      </w:r>
+      <w:proofErr w:type="spellEnd"/>
+      <w:r>
+        <w:rPr>
+          <w:sz w:val="24"/>
+        </w:rPr>
+        <w:t xml:space="preserve"> type </w:t>
+      </w:r>
+      <w:proofErr w:type="spellStart"/>
+      <w:r>
+        <w:rPr>
+          <w:sz w:val="24"/>
+        </w:rPr>
+        <w:t>deganidir</w:t>
+      </w:r>
+      <w:proofErr w:type="spellEnd"/>
+      <w:r>
+        <w:rPr>
+          <w:sz w:val="24"/>
+        </w:rPr>
+        <w:t xml:space="preserve">. </w:t>
+      </w:r>
+      <w:proofErr w:type="spellStart"/>
+      <w:r>
+        <w:rPr>
+          <w:sz w:val="24"/>
+        </w:rPr>
+        <w:t>Sintaksisni</w:t>
+      </w:r>
+      <w:proofErr w:type="spellEnd"/>
+      <w:r>
+        <w:rPr>
+          <w:sz w:val="24"/>
+        </w:rPr>
+        <w:t xml:space="preserve"> </w:t>
+      </w:r>
+      <w:proofErr w:type="spellStart"/>
+      <w:r>
+        <w:rPr>
+          <w:sz w:val="24"/>
+        </w:rPr>
+        <w:t>o’qilishi</w:t>
+      </w:r>
+      <w:proofErr w:type="spellEnd"/>
+      <w:r>
+        <w:rPr>
+          <w:sz w:val="24"/>
+        </w:rPr>
+        <w:t xml:space="preserve">: </w:t>
+      </w:r>
+      <w:proofErr w:type="spellStart"/>
+      <w:r>
+        <w:rPr>
+          <w:sz w:val="24"/>
+        </w:rPr>
+        <w:t>faqat</w:t>
+      </w:r>
+      <w:proofErr w:type="spellEnd"/>
+      <w:r>
+        <w:rPr>
+          <w:sz w:val="24"/>
+        </w:rPr>
+        <w:t xml:space="preserve"> Animal </w:t>
+      </w:r>
+      <w:proofErr w:type="spellStart"/>
+      <w:r>
+        <w:rPr>
+          <w:sz w:val="24"/>
+        </w:rPr>
+        <w:t>classdan</w:t>
+      </w:r>
+      <w:proofErr w:type="spellEnd"/>
+      <w:r>
+        <w:rPr>
+          <w:sz w:val="24"/>
+        </w:rPr>
+        <w:t xml:space="preserve"> </w:t>
+      </w:r>
+      <w:proofErr w:type="spellStart"/>
+      <w:r>
+        <w:rPr>
+          <w:sz w:val="24"/>
+        </w:rPr>
+        <w:t>meros</w:t>
+      </w:r>
+      <w:proofErr w:type="spellEnd"/>
+      <w:r>
+        <w:rPr>
+          <w:sz w:val="24"/>
+        </w:rPr>
+        <w:t xml:space="preserve"> </w:t>
+      </w:r>
+      <w:proofErr w:type="spellStart"/>
+      <w:proofErr w:type="gramStart"/>
+      <w:r>
+        <w:rPr>
+          <w:sz w:val="24"/>
+        </w:rPr>
+        <w:t>olgan</w:t>
+      </w:r>
+      <w:proofErr w:type="spellEnd"/>
+      <w:r>
+        <w:rPr>
+          <w:sz w:val="24"/>
+        </w:rPr>
+        <w:t xml:space="preserve"> </w:t>
+      </w:r>
+      <w:r>
+        <w:rPr>
+          <w:sz w:val="24"/>
+        </w:rPr>
+        <w:t>,</w:t>
+      </w:r>
+      <w:proofErr w:type="gramEnd"/>
+      <w:r>
+        <w:rPr>
+          <w:sz w:val="24"/>
+        </w:rPr>
+        <w:t xml:space="preserve"> </w:t>
+      </w:r>
+      <w:r>
+        <w:rPr>
+          <w:b/>
+          <w:sz w:val="24"/>
+        </w:rPr>
+        <w:t>?</w:t>
+      </w:r>
+      <w:r>
+        <w:rPr>
+          <w:sz w:val="24"/>
+        </w:rPr>
+        <w:t xml:space="preserve"> </w:t>
+      </w:r>
+      <w:proofErr w:type="spellStart"/>
+      <w:proofErr w:type="gramStart"/>
+      <w:r>
+        <w:rPr>
+          <w:sz w:val="24"/>
+        </w:rPr>
+        <w:t>istalgan</w:t>
+      </w:r>
+      <w:proofErr w:type="spellEnd"/>
+      <w:proofErr w:type="gramEnd"/>
+      <w:r>
+        <w:rPr>
+          <w:sz w:val="24"/>
+        </w:rPr>
+        <w:t xml:space="preserve"> type dir. </w:t>
+      </w:r>
+      <w:r>
+        <w:rPr>
+          <w:sz w:val="24"/>
+        </w:rPr>
+        <w:t xml:space="preserve">Bu </w:t>
+      </w:r>
+      <w:proofErr w:type="spellStart"/>
+      <w:r>
+        <w:rPr>
+          <w:sz w:val="24"/>
+        </w:rPr>
+        <w:t>degani</w:t>
+      </w:r>
+      <w:proofErr w:type="spellEnd"/>
+      <w:r>
+        <w:rPr>
+          <w:sz w:val="24"/>
+        </w:rPr>
+        <w:t xml:space="preserve"> Animal class </w:t>
+      </w:r>
+      <w:proofErr w:type="spellStart"/>
+      <w:r>
+        <w:rPr>
+          <w:sz w:val="24"/>
+        </w:rPr>
+        <w:t>va</w:t>
+      </w:r>
+      <w:proofErr w:type="spellEnd"/>
+      <w:r>
+        <w:rPr>
+          <w:sz w:val="24"/>
+        </w:rPr>
+        <w:t xml:space="preserve"> Animal </w:t>
+      </w:r>
+      <w:proofErr w:type="spellStart"/>
+      <w:r>
+        <w:rPr>
+          <w:sz w:val="24"/>
+        </w:rPr>
+        <w:t>classdan</w:t>
+      </w:r>
+      <w:proofErr w:type="spellEnd"/>
+      <w:r>
+        <w:rPr>
+          <w:sz w:val="24"/>
+        </w:rPr>
+        <w:t xml:space="preserve"> </w:t>
+      </w:r>
+      <w:proofErr w:type="spellStart"/>
+      <w:r>
+        <w:rPr>
+          <w:sz w:val="24"/>
+        </w:rPr>
+        <w:t>meros</w:t>
+      </w:r>
+      <w:proofErr w:type="spellEnd"/>
+      <w:r>
+        <w:rPr>
+          <w:sz w:val="24"/>
+        </w:rPr>
+        <w:t xml:space="preserve"> </w:t>
+      </w:r>
+      <w:proofErr w:type="spellStart"/>
+      <w:r>
+        <w:rPr>
+          <w:sz w:val="24"/>
+        </w:rPr>
+        <w:t>olgan</w:t>
+      </w:r>
+      <w:proofErr w:type="spellEnd"/>
+      <w:r>
+        <w:rPr>
+          <w:sz w:val="24"/>
+        </w:rPr>
+        <w:t xml:space="preserve"> </w:t>
+      </w:r>
+      <w:proofErr w:type="spellStart"/>
+      <w:r>
+        <w:rPr>
+          <w:sz w:val="24"/>
+        </w:rPr>
+        <w:t>istalgan</w:t>
+      </w:r>
+      <w:proofErr w:type="spellEnd"/>
+      <w:r>
+        <w:rPr>
+          <w:sz w:val="24"/>
+        </w:rPr>
+        <w:t xml:space="preserve"> type </w:t>
+      </w:r>
+      <w:proofErr w:type="spellStart"/>
+      <w:r>
+        <w:rPr>
+          <w:sz w:val="24"/>
+        </w:rPr>
+        <w:t>dir</w:t>
+      </w:r>
+      <w:proofErr w:type="spellEnd"/>
+      <w:r>
+        <w:rPr>
+          <w:sz w:val="24"/>
+        </w:rPr>
+        <w:t>:</w:t>
+      </w:r>
+      <w:bookmarkStart w:id="0" w:name="_GoBack"/>
       <w:bookmarkEnd w:id="0"/>
+    </w:p>
+    <w:p>
+      <w:pPr>
+        <w:rPr>
+          <w:sz w:val="28"/>
+        </w:rPr>
+      </w:pPr>
+      <w:r>
+        <w:rPr>
+          <w:noProof/>
+        </w:rPr>
+        <w:drawing>
+          <wp:inline distT="0" distB="0" distL="0" distR="0" wp14:anchorId="0CF440E0" wp14:editId="20BB9130">
+            <wp:extent cx="5943600" cy="6742430"/>
+            <wp:effectExtent l="0" t="0" r="0" b="1270"/>
+            <wp:docPr id="16" name="Рисунок 16"/>
+            <wp:cNvGraphicFramePr>
+              <a:graphicFrameLocks xmlns:a="http://schemas.openxmlformats.org/drawingml/2006/main" noChangeAspect="1"/>
+            </wp:cNvGraphicFramePr>
+            <a:graphic xmlns:a="http://schemas.openxmlformats.org/drawingml/2006/main">
+              <a:graphicData uri="http://schemas.openxmlformats.org/drawingml/2006/picture">
+                <pic:pic xmlns:pic="http://schemas.openxmlformats.org/drawingml/2006/picture">
+                  <pic:nvPicPr>
+                    <pic:cNvPr id="1" name=""/>
+                    <pic:cNvPicPr/>
+                  </pic:nvPicPr>
+                  <pic:blipFill>
+                    <a:blip r:embed="rId19"/>
+                    <a:stretch>
+                      <a:fillRect/>
+                    </a:stretch>
+                  </pic:blipFill>
+                  <pic:spPr>
+                    <a:xfrm>
+                      <a:off x="0" y="0"/>
+                      <a:ext cx="5943600" cy="6742430"/>
+                    </a:xfrm>
+                    <a:prstGeom prst="rect">
+                      <a:avLst/>
+                    </a:prstGeom>
+                  </pic:spPr>
+                </pic:pic>
+              </a:graphicData>
+            </a:graphic>
+          </wp:inline>
+        </w:drawing>
+      </w:r>
+      <w:r>
+        <w:rPr>
+          <w:sz w:val="28"/>
+        </w:rPr>
+        <w:br w:type="textWrapping" w:clear="all"/>
+      </w:r>
     </w:p>
     <w:sectPr>
       <w:pgSz w:w="12240" w:h="15840"/>

</xml_diff>